<commit_message>
Update proposal_20-130.docx with improved system search implementation
</commit_message>
<xml_diff>
--- a/proposal_20-130.docx
+++ b/proposal_20-130.docx
@@ -59,7 +59,7 @@
           <w:noProof/>
           <w:sz w:val="26"/>
           <w:szCs w:val="26"/>
-          <w:lang w:val="id-ID"/>
+          <w:lang w:val="en-US"/>
         </w:rPr>
       </w:pPr>
       <w:r>
@@ -111,6 +111,30 @@
           <w:lang w:val="id-ID"/>
         </w:rPr>
         <w:t xml:space="preserve"> AGUNG</w:t>
+      </w:r>
+      <w:r>
+        <w:rPr>
+          <w:b/>
+          <w:noProof/>
+          <w:sz w:val="26"/>
+          <w:szCs w:val="26"/>
+          <w:lang w:val="en-US"/>
+        </w:rPr>
+        <w:t xml:space="preserve"> </w:t>
+      </w:r>
+      <w:r>
+        <w:rPr>
+          <w:b/>
+          <w:i/>
+          <w:iCs/>
+          <w:noProof/>
+          <w:color w:val="FF0000"/>
+          <w:sz w:val="26"/>
+          <w:szCs w:val="26"/>
+          <w:u w:val="single"/>
+          <w:lang w:val="en-US"/>
+        </w:rPr>
+        <w:t>tujuan??</w:t>
       </w:r>
     </w:p>
     <w:p>
@@ -672,80 +696,57 @@
       <w:r>
         <w:rPr>
           <w:noProof/>
-          <w:lang w:val="id-ID"/>
-        </w:rPr>
-        <w:t xml:space="preserve">Pencarian </w:t>
-      </w:r>
-      <w:r>
-        <w:rPr>
-          <w:noProof/>
-          <w:lang w:val="id-ID"/>
-        </w:rPr>
-        <w:t>dokumen putusan pengadilan</w:t>
-      </w:r>
-      <w:r>
-        <w:rPr>
-          <w:noProof/>
-          <w:lang w:val="id-ID"/>
-        </w:rPr>
-        <w:t xml:space="preserve"> atau pencarian</w:t>
-      </w:r>
-      <w:r>
-        <w:rPr>
-          <w:noProof/>
-          <w:lang w:val="id-ID"/>
-        </w:rPr>
-        <w:t xml:space="preserve"> dokumen</w:t>
-      </w:r>
-      <w:r>
-        <w:rPr>
-          <w:noProof/>
-          <w:lang w:val="id-ID"/>
+          <w:lang w:val="en-US"/>
+        </w:rPr>
+        <w:t>Jumlah dokumen putusan pengadilan yang dipublikasikan oleh Mahkamah Agung Republik Indonesia</w:t>
+      </w:r>
+      <w:r>
+        <w:rPr>
+          <w:noProof/>
+          <w:lang w:val="en-US"/>
+        </w:rPr>
+        <w:t xml:space="preserve"> terus</w:t>
+      </w:r>
+      <w:r>
+        <w:rPr>
+          <w:noProof/>
+          <w:lang w:val="en-US"/>
         </w:rPr>
         <w:t xml:space="preserve"> </w:t>
       </w:r>
       <w:r>
         <w:rPr>
           <w:noProof/>
-          <w:lang w:val="id-ID"/>
-        </w:rPr>
-        <w:t>kasus hukum (Legal case retrieva</w:t>
-      </w:r>
-      <w:r>
-        <w:rPr>
-          <w:noProof/>
-          <w:lang w:val="id-ID"/>
-        </w:rPr>
-        <w:t>l)</w:t>
-      </w:r>
-      <w:r>
-        <w:rPr>
-          <w:i/>
-          <w:iCs/>
-          <w:noProof/>
-          <w:lang w:val="id-ID"/>
+          <w:lang w:val="en-US"/>
+        </w:rPr>
+        <w:t>bertambah dengan rata-rata 900.000 kasus per-tahun.</w:t>
+      </w:r>
+      <w:r>
+        <w:rPr>
+          <w:noProof/>
+          <w:lang w:val="en-US"/>
         </w:rPr>
         <w:t xml:space="preserve"> </w:t>
       </w:r>
       <w:r>
         <w:rPr>
           <w:noProof/>
-          <w:lang w:val="id-ID"/>
-        </w:rPr>
-        <w:t xml:space="preserve">adalah salah satu </w:t>
-      </w:r>
-      <w:r>
-        <w:rPr>
-          <w:noProof/>
           <w:lang w:val="en-US"/>
         </w:rPr>
-        <w:t>implementasi teknik pencarian informasi (Information Retrieval) di bidang hukum</w:t>
+        <w:t>Karenanya, penerapan sistem pencarian yang efektif sangat diperlukan untuk mempermudah dan mempercepat</w:t>
       </w:r>
       <w:r>
         <w:rPr>
           <w:noProof/>
           <w:lang w:val="en-US"/>
         </w:rPr>
+        <w:t xml:space="preserve"> pekerjaan praktisi hukum dalam</w:t>
+      </w:r>
+      <w:r>
+        <w:rPr>
+          <w:noProof/>
+          <w:lang w:val="en-US"/>
+        </w:rPr>
         <w:t xml:space="preserve"> </w:t>
       </w:r>
       <w:r>
@@ -753,20 +754,34 @@
           <w:noProof/>
           <w:lang w:val="en-US"/>
         </w:rPr>
-        <w:t>ya</w:t>
+        <w:t>pencarian kasus relevan</w:t>
       </w:r>
       <w:r>
         <w:rPr>
           <w:noProof/>
           <w:lang w:val="en-US"/>
         </w:rPr>
-        <w:t>ng mana bertujuan untuk</w:t>
+        <w:t>.</w:t>
       </w:r>
       <w:r>
         <w:rPr>
           <w:noProof/>
           <w:lang w:val="en-US"/>
         </w:rPr>
+        <w:t xml:space="preserve"> Metode pencarian informasi teks generik memiliki kendala ketika diaplikasikan untuk pencarian dokumen </w:t>
+      </w:r>
+      <w:r>
+        <w:rPr>
+          <w:noProof/>
+          <w:lang w:val="en-US"/>
+        </w:rPr>
+        <w:t>putusan pengadilan</w:t>
+      </w:r>
+      <w:r>
+        <w:rPr>
+          <w:noProof/>
+          <w:lang w:val="en-US"/>
+        </w:rPr>
         <w:t xml:space="preserve"> </w:t>
       </w:r>
       <w:r>
@@ -774,238 +789,71 @@
           <w:noProof/>
           <w:lang w:val="en-US"/>
         </w:rPr>
-        <w:t>men</w:t>
+        <w:t>yaitu</w:t>
       </w:r>
       <w:r>
         <w:rPr>
           <w:noProof/>
           <w:lang w:val="en-US"/>
         </w:rPr>
-        <w:t>dapatkan</w:t>
+        <w:t xml:space="preserve"> </w:t>
       </w:r>
       <w:r>
         <w:rPr>
           <w:noProof/>
           <w:lang w:val="en-US"/>
         </w:rPr>
-        <w:t xml:space="preserve"> </w:t>
+        <w:t xml:space="preserve">tidak akuratnya pemahaman dokumen karena panjangnya isi </w:t>
       </w:r>
       <w:r>
         <w:rPr>
           <w:noProof/>
           <w:lang w:val="en-US"/>
         </w:rPr>
-        <w:t xml:space="preserve">dokumen </w:t>
+        <w:t>dan perbedaan konsep relevansi</w:t>
       </w:r>
       <w:r>
         <w:rPr>
           <w:noProof/>
           <w:lang w:val="en-US"/>
         </w:rPr>
-        <w:t xml:space="preserve">kasus </w:t>
-      </w:r>
-      <w:r>
+        <w:t>.</w:t>
+      </w:r>
+    </w:p>
+    <w:p>
+      <w:pPr>
         <w:rPr>
           <w:noProof/>
           <w:lang w:val="en-US"/>
         </w:rPr>
-        <w:t xml:space="preserve">dalam </w:t>
-      </w:r>
+      </w:pPr>
       <w:r>
         <w:rPr>
           <w:noProof/>
           <w:lang w:val="en-US"/>
         </w:rPr>
-        <w:t xml:space="preserve">basis data </w:t>
+        <w:t xml:space="preserve">Kendati demikian publikasi penelitian mengenai sistem pencarian dokumen kasus hukum </w:t>
       </w:r>
       <w:r>
         <w:rPr>
           <w:noProof/>
           <w:lang w:val="en-US"/>
         </w:rPr>
-        <w:t>yang relevan untuk</w:t>
+        <w:t xml:space="preserve">khususnya </w:t>
       </w:r>
       <w:r>
         <w:rPr>
           <w:noProof/>
           <w:lang w:val="en-US"/>
         </w:rPr>
-        <w:t xml:space="preserve"> query tertentu</w:t>
+        <w:t>di Indonesia</w:t>
       </w:r>
       <w:r>
         <w:rPr>
           <w:noProof/>
           <w:lang w:val="en-US"/>
         </w:rPr>
-        <w:t>.</w:t>
-      </w:r>
-      <w:r>
-        <w:rPr>
-          <w:noProof/>
-          <w:lang w:val="en-US"/>
-        </w:rPr>
-        <w:t xml:space="preserve"> </w:t>
-      </w:r>
-      <w:r>
-        <w:rPr>
-          <w:noProof/>
-          <w:lang w:val="en-US"/>
-        </w:rPr>
-        <w:t>Berbeda dengan pencarian informasi pada</w:t>
-      </w:r>
-      <w:r>
-        <w:rPr>
-          <w:noProof/>
-          <w:lang w:val="en-US"/>
-        </w:rPr>
-        <w:t xml:space="preserve"> </w:t>
-      </w:r>
-      <w:r>
-        <w:rPr>
-          <w:noProof/>
-          <w:lang w:val="en-US"/>
-        </w:rPr>
-        <w:t>ranah umum</w:t>
-      </w:r>
-      <w:r>
-        <w:rPr>
-          <w:noProof/>
-          <w:lang w:val="en-US"/>
-        </w:rPr>
-        <w:t xml:space="preserve">, </w:t>
-      </w:r>
-      <w:r>
-        <w:rPr>
-          <w:noProof/>
-          <w:lang w:val="id-ID"/>
-        </w:rPr>
-        <w:t>pencarian dokumen kasus hukum</w:t>
-      </w:r>
-      <w:r>
-        <w:rPr>
-          <w:noProof/>
-          <w:lang w:val="en-US"/>
-        </w:rPr>
-        <w:t xml:space="preserve"> memiliki tantangan tersendiri</w:t>
-      </w:r>
-      <w:r>
-        <w:rPr>
-          <w:noProof/>
-          <w:lang w:val="en-US"/>
-        </w:rPr>
-        <w:t xml:space="preserve"> seperti struktur</w:t>
-      </w:r>
-      <w:r>
-        <w:rPr>
-          <w:noProof/>
-          <w:lang w:val="en-US"/>
-        </w:rPr>
-        <w:t xml:space="preserve"> dokumen</w:t>
-      </w:r>
-      <w:r>
-        <w:rPr>
-          <w:noProof/>
-          <w:lang w:val="en-US"/>
-        </w:rPr>
-        <w:t xml:space="preserve"> </w:t>
-      </w:r>
-      <w:r>
-        <w:rPr>
-          <w:noProof/>
-          <w:lang w:val="en-US"/>
-        </w:rPr>
-        <w:t xml:space="preserve">yang unik serta </w:t>
-      </w:r>
-      <w:r>
-        <w:rPr>
-          <w:noProof/>
-          <w:lang w:val="en-US"/>
-        </w:rPr>
-        <w:t>panjangnya isi dokumen yang bisa mencapai ratusan halaman.</w:t>
-      </w:r>
-      <w:r>
-        <w:rPr>
-          <w:noProof/>
-          <w:lang w:val="en-US"/>
-        </w:rPr>
-        <w:t xml:space="preserve"> Jumlah dokumen putusan pengadilan yang dipublikasikan oleh Mahkamah Agung Republik Indonesia</w:t>
-      </w:r>
-      <w:r>
-        <w:rPr>
-          <w:noProof/>
-          <w:lang w:val="en-US"/>
-        </w:rPr>
-        <w:t xml:space="preserve"> terus</w:t>
-      </w:r>
-      <w:r>
-        <w:rPr>
-          <w:noProof/>
-          <w:lang w:val="en-US"/>
-        </w:rPr>
-        <w:t xml:space="preserve"> </w:t>
-      </w:r>
-      <w:r>
-        <w:rPr>
-          <w:noProof/>
-          <w:lang w:val="en-US"/>
-        </w:rPr>
-        <w:t>bertambah dengan rata-rata 900.000 kasus per-tahun.</w:t>
-      </w:r>
-      <w:r>
-        <w:rPr>
-          <w:noProof/>
-          <w:lang w:val="en-US"/>
-        </w:rPr>
-        <w:t xml:space="preserve"> </w:t>
-      </w:r>
-      <w:r>
-        <w:rPr>
-          <w:noProof/>
-          <w:lang w:val="en-US"/>
-        </w:rPr>
-        <w:t>Oleh karena itu, penerapan sistem pencarian yang efektif sangat diperlukan untuk</w:t>
-      </w:r>
-      <w:r>
-        <w:rPr>
-          <w:noProof/>
-          <w:lang w:val="en-US"/>
-        </w:rPr>
-        <w:t xml:space="preserve"> </w:t>
-      </w:r>
-      <w:r>
-        <w:rPr>
-          <w:noProof/>
-          <w:lang w:val="en-US"/>
-        </w:rPr>
-        <w:t xml:space="preserve">implementasi </w:t>
-      </w:r>
-      <w:r>
-        <w:rPr>
-          <w:noProof/>
-          <w:lang w:val="en-US"/>
-        </w:rPr>
-        <w:t>machine learning dan deep learning</w:t>
-      </w:r>
-      <w:r>
-        <w:rPr>
-          <w:noProof/>
-          <w:lang w:val="en-US"/>
-        </w:rPr>
-        <w:t xml:space="preserve"> khususnya Natural Languagel Processing (NLP)</w:t>
-      </w:r>
-      <w:r>
-        <w:rPr>
-          <w:noProof/>
-          <w:lang w:val="en-US"/>
-        </w:rPr>
-        <w:t>.</w:t>
-      </w:r>
-      <w:r>
-        <w:rPr>
-          <w:noProof/>
-          <w:lang w:val="en-US"/>
-        </w:rPr>
-        <w:t xml:space="preserve"> Kendati demikian minimnya publikasi penelitian mengenai sistem pencarian dokumen kasus hukum di Indonesia</w:t>
+        <w:t xml:space="preserve"> masih sangat minim.</w:t>
       </w:r>
     </w:p>
     <w:p>
@@ -24757,7 +24605,6 @@
                 <w:shd w:val="clear" w:color="auto" w:fill="FFFFFF"/>
                 <w:lang w:val="id-ID"/>
               </w:rPr>
-              <w:lastRenderedPageBreak/>
               <w:t>Andrey Kartika Widhy Hapantenda dkk, 2018</w:t>
             </w:r>
           </w:p>
@@ -39421,7 +39268,6 @@
   <w:style w:type="character" w:default="1" w:styleId="DefaultParagraphFont">
     <w:name w:val="Default Paragraph Font"/>
     <w:uiPriority w:val="1"/>
-    <w:semiHidden/>
     <w:unhideWhenUsed/>
   </w:style>
   <w:style w:type="table" w:default="1" w:styleId="TableNormal">

</xml_diff>

<commit_message>
Update proposal_20-130.docx with improved entity extraction for court document search system
</commit_message>
<xml_diff>
--- a/proposal_20-130.docx
+++ b/proposal_20-130.docx
@@ -80,37 +80,7 @@
           <w:szCs w:val="26"/>
           <w:lang w:val="id-ID"/>
         </w:rPr>
-        <w:t xml:space="preserve">I EKSTRAKSI ENTITAS PADA SISTEM PENCARIAN DOKUMEN PUTUSAN </w:t>
-      </w:r>
-      <w:r>
-        <w:rPr>
-          <w:b/>
-          <w:noProof/>
-          <w:sz w:val="26"/>
-          <w:szCs w:val="26"/>
-          <w:lang w:val="id-ID"/>
-        </w:rPr>
-        <w:t xml:space="preserve">PENGADILAN </w:t>
-      </w:r>
-      <w:r>
-        <w:rPr>
-          <w:b/>
-          <w:noProof/>
-          <w:sz w:val="26"/>
-          <w:szCs w:val="26"/>
-          <w:lang w:val="id-ID"/>
-        </w:rPr>
-        <w:t>MAHKAMAH</w:t>
-      </w:r>
-      <w:r>
-        <w:rPr>
-          <w:b/>
-          <w:noProof/>
-          <w:sz w:val="26"/>
-          <w:szCs w:val="26"/>
-          <w:lang w:val="id-ID"/>
-        </w:rPr>
-        <w:t xml:space="preserve"> AGUNG</w:t>
+        <w:t xml:space="preserve">I EKSTRAKSI ENTITAS </w:t>
       </w:r>
       <w:r>
         <w:rPr>
@@ -120,21 +90,47 @@
           <w:szCs w:val="26"/>
           <w:lang w:val="en-US"/>
         </w:rPr>
-        <w:t xml:space="preserve"> </w:t>
+        <w:t>UNTUK MENINGKATKAN EFEKTIFITAS</w:t>
       </w:r>
       <w:r>
         <w:rPr>
           <w:b/>
-          <w:i/>
-          <w:iCs/>
-          <w:noProof/>
-          <w:color w:val="FF0000"/>
+          <w:noProof/>
           <w:sz w:val="26"/>
           <w:szCs w:val="26"/>
-          <w:u w:val="single"/>
-          <w:lang w:val="en-US"/>
-        </w:rPr>
-        <w:t>tujuan??</w:t>
+          <w:lang w:val="id-ID"/>
+        </w:rPr>
+        <w:t xml:space="preserve"> SISTEM PENCARIAN DOKUMEN PUTUSAN </w:t>
+      </w:r>
+      <w:r>
+        <w:rPr>
+          <w:b/>
+          <w:noProof/>
+          <w:sz w:val="26"/>
+          <w:szCs w:val="26"/>
+          <w:lang w:val="id-ID"/>
+        </w:rPr>
+        <w:t xml:space="preserve">PENGADILAN </w:t>
+      </w:r>
+      <w:r>
+        <w:rPr>
+          <w:b/>
+          <w:noProof/>
+          <w:sz w:val="26"/>
+          <w:szCs w:val="26"/>
+          <w:lang w:val="id-ID"/>
+        </w:rPr>
+        <w:t>MAHKAMAH</w:t>
+      </w:r>
+      <w:r>
+        <w:rPr>
+          <w:b/>
+          <w:noProof/>
+          <w:sz w:val="26"/>
+          <w:szCs w:val="26"/>
+          <w:lang w:val="id-ID"/>
+        </w:rPr>
+        <w:t xml:space="preserve"> AGUNG</w:t>
       </w:r>
     </w:p>
     <w:p>
@@ -626,31 +622,6 @@
           <w:szCs w:val="26"/>
           <w:lang w:val="id-ID"/>
         </w:rPr>
-      </w:pPr>
-      <w:r>
-        <w:rPr>
-          <w:b/>
-          <w:bCs/>
-          <w:noProof/>
-          <w:sz w:val="26"/>
-          <w:szCs w:val="26"/>
-          <w:lang w:val="id-ID"/>
-        </w:rPr>
-        <w:t>2023</w:t>
-      </w:r>
-    </w:p>
-    <w:p>
-      <w:pPr>
-        <w:spacing w:after="0"/>
-        <w:jc w:val="left"/>
-        <w:rPr>
-          <w:b/>
-          <w:bCs/>
-          <w:noProof/>
-          <w:sz w:val="26"/>
-          <w:szCs w:val="26"/>
-          <w:lang w:val="id-ID"/>
-        </w:rPr>
         <w:sectPr>
           <w:pgSz w:w="11906" w:h="16838"/>
           <w:pgMar w:top="1440" w:right="1440" w:bottom="1440" w:left="1440" w:header="708" w:footer="708" w:gutter="0"/>
@@ -658,6 +629,17 @@
           <w:cols w:space="720"/>
         </w:sectPr>
       </w:pPr>
+      <w:r>
+        <w:rPr>
+          <w:b/>
+          <w:bCs/>
+          <w:noProof/>
+          <w:sz w:val="26"/>
+          <w:szCs w:val="26"/>
+          <w:lang w:val="id-ID"/>
+        </w:rPr>
+        <w:t>2023</w:t>
+      </w:r>
     </w:p>
     <w:p>
       <w:pPr>
@@ -1448,7 +1430,23 @@
                 <w:noProof/>
                 <w:lang w:val="id-ID"/>
               </w:rPr>
-              <w:t>1.1 Latar Belakang</w:t>
+              <w:t>1.1 Latar Bel</w:t>
+            </w:r>
+            <w:r>
+              <w:rPr>
+                <w:rStyle w:val="Hyperlink"/>
+                <w:noProof/>
+                <w:lang w:val="id-ID"/>
+              </w:rPr>
+              <w:t>a</w:t>
+            </w:r>
+            <w:r>
+              <w:rPr>
+                <w:rStyle w:val="Hyperlink"/>
+                <w:noProof/>
+                <w:lang w:val="id-ID"/>
+              </w:rPr>
+              <w:t>kang</w:t>
             </w:r>
             <w:r>
               <w:rPr>
@@ -8448,8 +8446,9 @@
         <w:rPr>
           <w:rFonts w:cs="Times New Roman"/>
           <w:noProof/>
-          <w:szCs w:val="24"/>
-          <w:lang w:val="id-ID"/>
+          <w:color w:val="000000" w:themeColor="text1"/>
+          <w:szCs w:val="24"/>
+          <w:lang w:val="en-US"/>
         </w:rPr>
       </w:pPr>
       <w:r>
@@ -8458,9 +8457,9 @@
           <w:noProof/>
           <w:color w:val="000000"/>
           <w:szCs w:val="24"/>
-          <w:lang w:val="id-ID"/>
-        </w:rPr>
-        <w:t xml:space="preserve">Mencari hasil akurasi dari MobileNetV3 untuk mengklasifikasi </w:t>
+          <w:lang w:val="en-US"/>
+        </w:rPr>
+        <w:t xml:space="preserve">Sistem pencarian dokumen putusan pengadilan pada Direktori Putusan Mahkamah Agung Republik Indonesia masih menggunakan metode </w:t>
       </w:r>
       <w:r>
         <w:rPr>
@@ -8470,19 +8469,84 @@
           <w:noProof/>
           <w:color w:val="000000"/>
           <w:szCs w:val="24"/>
-          <w:lang w:val="id-ID"/>
-        </w:rPr>
-        <w:t>Acute Lymphoblastic Leukemia</w:t>
-      </w:r>
-      <w:r>
-        <w:rPr>
-          <w:rFonts w:cs="Times New Roman"/>
+          <w:lang w:val="en-US"/>
+        </w:rPr>
+        <w:t>boolean search</w:t>
+      </w:r>
+      <w:r>
+        <w:rPr>
+          <w:rFonts w:cs="Times New Roman"/>
+          <w:i/>
+          <w:iCs/>
           <w:noProof/>
           <w:color w:val="000000"/>
           <w:szCs w:val="24"/>
-          <w:lang w:val="id-ID"/>
-        </w:rPr>
-        <w:t xml:space="preserve"> (ALL) sehingga proses diagnosa bisa lebih cepat dan akurat.</w:t>
+          <w:lang w:val="en-US"/>
+        </w:rPr>
+        <w:t xml:space="preserve"> </w:t>
+      </w:r>
+      <w:r>
+        <w:rPr>
+          <w:rFonts w:cs="Times New Roman"/>
+          <w:noProof/>
+          <w:color w:val="000000"/>
+          <w:szCs w:val="24"/>
+          <w:lang w:val="en-US"/>
+        </w:rPr>
+        <w:t xml:space="preserve">yang mana memiliki </w:t>
+      </w:r>
+      <w:r>
+        <w:t>k</w:t>
+      </w:r>
+      <w:r>
+        <w:t>eterbatasan dalam menangani kompleksitas informasi</w:t>
+      </w:r>
+      <w:r>
+        <w:t xml:space="preserve"> sehingga</w:t>
+      </w:r>
+      <w:r>
+        <w:t xml:space="preserve"> pengguna</w:t>
+      </w:r>
+      <w:r>
+        <w:t xml:space="preserve"> </w:t>
+      </w:r>
+      <w:r>
+        <w:t>m</w:t>
+      </w:r>
+      <w:r>
+        <w:t xml:space="preserve">embutuhkan pemahaman </w:t>
+      </w:r>
+      <w:r>
+        <w:t xml:space="preserve">teknikal untuk mendapat hasil maksimal. Algoritma/teknik </w:t>
+      </w:r>
+      <w:r>
+        <w:rPr>
+          <w:b/>
+          <w:bCs/>
+          <w:i/>
+          <w:iCs/>
+          <w:color w:val="FF0000"/>
+          <w:u w:val="single"/>
+        </w:rPr>
+        <w:t>xxxxx</w:t>
+      </w:r>
+      <w:r>
+        <w:rPr>
+          <w:color w:val="000000" w:themeColor="text1"/>
+        </w:rPr>
+        <w:t xml:space="preserve"> telah dibuktikan da</w:t>
+      </w:r>
+      <w:r>
+        <w:rPr>
+          <w:color w:val="000000" w:themeColor="text1"/>
+        </w:rPr>
+        <w:t>pat menghasilkan</w:t>
+      </w:r>
+      <w:r>
+        <w:rPr>
+          <w:color w:val="000000" w:themeColor="text1"/>
+        </w:rPr>
+        <w:t xml:space="preserve"> representasi dokumen dengan mempertimbangkan makna dan konteks sehingga dapat meningkatan …</w:t>
       </w:r>
     </w:p>
     <w:p>
@@ -8781,6 +8845,7 @@
           <w:noProof/>
           <w:lang w:val="id-ID"/>
         </w:rPr>
+        <w:lastRenderedPageBreak/>
         <w:t>1.6 Manfaat</w:t>
       </w:r>
       <w:bookmarkEnd w:id="13"/>
@@ -8857,7 +8922,6 @@
           <w:noProof/>
           <w:lang w:val="id-ID"/>
         </w:rPr>
-        <w:lastRenderedPageBreak/>
         <w:t>1.7 Batasan masalah</w:t>
       </w:r>
       <w:bookmarkEnd w:id="14"/>

</xml_diff>

<commit_message>
Update bab 1 search algorithm and improve document representation***
</commit_message>
<xml_diff>
--- a/proposal_20-130.docx
+++ b/proposal_20-130.docx
@@ -59,7 +59,7 @@
           <w:noProof/>
           <w:sz w:val="26"/>
           <w:szCs w:val="26"/>
-          <w:lang w:val="en-US"/>
+          <w:lang w:val="id-ID"/>
         </w:rPr>
       </w:pPr>
       <w:r>
@@ -88,7 +88,7 @@
           <w:noProof/>
           <w:sz w:val="26"/>
           <w:szCs w:val="26"/>
-          <w:lang w:val="en-US"/>
+          <w:lang w:val="id-ID"/>
         </w:rPr>
         <w:t>UNTUK MENINGKATKAN EFEKTIFITAS</w:t>
       </w:r>
@@ -672,97 +672,76 @@
       <w:pPr>
         <w:rPr>
           <w:noProof/>
-          <w:lang w:val="en-US"/>
-        </w:rPr>
-      </w:pPr>
-      <w:r>
-        <w:rPr>
-          <w:noProof/>
-          <w:lang w:val="en-US"/>
+          <w:lang w:val="id-ID"/>
+        </w:rPr>
+      </w:pPr>
+      <w:r>
+        <w:rPr>
+          <w:noProof/>
+          <w:lang w:val="id-ID"/>
         </w:rPr>
         <w:t>Jumlah dokumen putusan pengadilan yang dipublikasikan oleh Mahkamah Agung Republik Indonesia</w:t>
       </w:r>
       <w:r>
         <w:rPr>
           <w:noProof/>
-          <w:lang w:val="en-US"/>
+          <w:lang w:val="id-ID"/>
         </w:rPr>
         <w:t xml:space="preserve"> terus</w:t>
       </w:r>
       <w:r>
         <w:rPr>
           <w:noProof/>
-          <w:lang w:val="en-US"/>
+          <w:lang w:val="id-ID"/>
         </w:rPr>
         <w:t xml:space="preserve"> </w:t>
       </w:r>
       <w:r>
         <w:rPr>
           <w:noProof/>
-          <w:lang w:val="en-US"/>
+          <w:lang w:val="id-ID"/>
         </w:rPr>
         <w:t>bertambah dengan rata-rata 900.000 kasus per-tahun.</w:t>
       </w:r>
       <w:r>
         <w:rPr>
           <w:noProof/>
-          <w:lang w:val="en-US"/>
+          <w:lang w:val="id-ID"/>
         </w:rPr>
         <w:t xml:space="preserve"> </w:t>
       </w:r>
       <w:r>
         <w:rPr>
           <w:noProof/>
-          <w:lang w:val="en-US"/>
+          <w:lang w:val="id-ID"/>
         </w:rPr>
         <w:t>Karenanya, penerapan sistem pencarian yang efektif sangat diperlukan untuk mempermudah dan mempercepat</w:t>
       </w:r>
       <w:r>
         <w:rPr>
           <w:noProof/>
-          <w:lang w:val="en-US"/>
+          <w:lang w:val="id-ID"/>
         </w:rPr>
         <w:t xml:space="preserve"> pekerjaan praktisi hukum dalam</w:t>
       </w:r>
       <w:r>
         <w:rPr>
           <w:noProof/>
-          <w:lang w:val="en-US"/>
-        </w:rPr>
-        <w:t xml:space="preserve"> </w:t>
-      </w:r>
-      <w:r>
-        <w:rPr>
-          <w:noProof/>
-          <w:lang w:val="en-US"/>
-        </w:rPr>
-        <w:t>pencarian kasus relevan</w:t>
-      </w:r>
-      <w:r>
-        <w:rPr>
-          <w:noProof/>
-          <w:lang w:val="en-US"/>
-        </w:rPr>
-        <w:t>.</w:t>
-      </w:r>
-      <w:r>
-        <w:rPr>
-          <w:noProof/>
-          <w:lang w:val="en-US"/>
-        </w:rPr>
-        <w:t xml:space="preserve"> </w:t>
-      </w:r>
-      <w:r>
-        <w:rPr>
-          <w:noProof/>
-          <w:lang w:val="en-US"/>
+          <w:lang w:val="id-ID"/>
+        </w:rPr>
+        <w:t xml:space="preserve"> pencarian kasus relevan. </w:t>
+      </w:r>
+      <w:r>
+        <w:rPr>
+          <w:noProof/>
+          <w:lang w:val="id-ID"/>
         </w:rPr>
         <w:t>P</w:t>
       </w:r>
       <w:r>
         <w:rPr>
           <w:noProof/>
-          <w:lang w:val="en-US"/>
+          <w:lang w:val="id-ID"/>
         </w:rPr>
         <w:t>ublikasi penelitian mengenai sistem pencarian dokumen putusan pengadilan di Indonesia masih minim jika dibandingkan dengan negara-negara lain khususnya yang memiliki sistem hukum common law.</w:t>
       </w:r>
@@ -771,22 +750,34 @@
       <w:pPr>
         <w:rPr>
           <w:noProof/>
-          <w:lang w:val="en-US"/>
-        </w:rPr>
-      </w:pPr>
-      <w:r>
-        <w:rPr>
-          <w:noProof/>
-          <w:lang w:val="en-US"/>
-        </w:rPr>
-        <w:t>Penelitian ini bermaksud untuk menerapkan algoritma pencarian berbasis vector</w:t>
-      </w:r>
-    </w:p>
-    <w:p>
-      <w:pPr>
-        <w:rPr>
-          <w:noProof/>
-          <w:lang w:val="en-US"/>
+          <w:lang w:val="id-ID"/>
+        </w:rPr>
+      </w:pPr>
+      <w:r>
+        <w:rPr>
+          <w:noProof/>
+          <w:lang w:val="id-ID"/>
+        </w:rPr>
+        <w:t xml:space="preserve">Penelitian ini bermaksud untuk menerapkan algoritma pencarian berbasis </w:t>
+      </w:r>
+      <w:r>
+        <w:rPr>
+          <w:b/>
+          <w:bCs/>
+          <w:i/>
+          <w:iCs/>
+          <w:noProof/>
+          <w:color w:val="FF0000"/>
+          <w:lang w:val="id-ID"/>
+        </w:rPr>
+        <w:t>???</w:t>
+      </w:r>
+    </w:p>
+    <w:p>
+      <w:pPr>
+        <w:rPr>
+          <w:noProof/>
+          <w:lang w:val="id-ID"/>
         </w:rPr>
       </w:pPr>
       <w:commentRangeStart w:id="1"/>
@@ -799,71 +790,54 @@
         </w:rPr>
         <w:commentReference w:id="1"/>
       </w:r>
-      <w:commentRangeStart w:id="2"/>
-      <w:r>
-        <w:rPr>
-          <w:noProof/>
-          <w:lang w:val="id-ID"/>
-        </w:rPr>
-        <w:t xml:space="preserve">Metode Convolutional Neural Network (CNN) sering digunakan untuk klasifikasi citra karena memiliki kedalaman neuron yang besar. Mobilenet-V3 merupakan salah satu arsitektur dari metode Convolutional Neural Network (CNN) yang baru dan merupakan salah satu metode yang dikenal memiliki akurasi yang cukup tinggi. Tetapi pada paper milik </w:t>
-      </w:r>
-      <w:r>
-        <w:rPr>
-          <w:noProof/>
-          <w:color w:val="000000"/>
-          <w:shd w:val="clear" w:color="auto" w:fill="FFFFFF"/>
-          <w:lang w:val="id-ID"/>
-        </w:rPr>
-        <w:t>Ghaderzadeh Mustafa dkk, Mobilenet-V3 sendiri hanya bisa mencapai akurasi 50.15%</w:t>
-      </w:r>
-      <w:r>
-        <w:rPr>
-          <w:noProof/>
-          <w:lang w:val="id-ID"/>
-        </w:rPr>
-        <w:t>. Oleh karena itu, pada penelitian ini menggunakan arsitektur Mobilene-V3 dengan tujuan untuk  memperbaiki akurasi dari penelitian sebelumnya.</w:t>
-      </w:r>
-      <w:commentRangeEnd w:id="2"/>
-      <w:r>
-        <w:rPr>
-          <w:rStyle w:val="CommentReference"/>
-          <w:noProof/>
-          <w:lang w:val="id-ID"/>
-        </w:rPr>
-        <w:commentReference w:id="2"/>
-      </w:r>
-    </w:p>
-    <w:p>
-      <w:pPr>
-        <w:rPr>
-          <w:noProof/>
-          <w:lang w:val="id-ID"/>
-        </w:rPr>
-      </w:pPr>
-    </w:p>
-    <w:p>
-      <w:pPr>
-        <w:rPr>
-          <w:noProof/>
-          <w:lang w:val="id-ID"/>
-        </w:rPr>
-      </w:pPr>
-      <w:commentRangeStart w:id="3"/>
-      <w:r>
-        <w:rPr>
-          <w:noProof/>
-          <w:lang w:val="id-ID"/>
-        </w:rPr>
-        <w:t>Kata kunci : Leukemia Limfoblastik Akut, Mobilenet-V3, Convolutional Neural Network, HSV.</w:t>
-      </w:r>
-      <w:commentRangeEnd w:id="3"/>
-      <w:r>
-        <w:rPr>
-          <w:rStyle w:val="CommentReference"/>
-          <w:noProof/>
-          <w:lang w:val="id-ID"/>
-        </w:rPr>
-        <w:commentReference w:id="3"/>
+      <w:r>
+        <w:rPr>
+          <w:noProof/>
+          <w:lang w:val="id-ID"/>
+        </w:rPr>
+        <w:t xml:space="preserve">Hipotesis singkat </w:t>
+      </w:r>
+    </w:p>
+    <w:p>
+      <w:pPr>
+        <w:rPr>
+          <w:noProof/>
+          <w:lang w:val="id-ID"/>
+        </w:rPr>
+      </w:pPr>
+    </w:p>
+    <w:p>
+      <w:pPr>
+        <w:rPr>
+          <w:noProof/>
+          <w:lang w:val="id-ID"/>
+        </w:rPr>
+      </w:pPr>
+      <w:r>
+        <w:rPr>
+          <w:noProof/>
+          <w:lang w:val="id-ID"/>
+        </w:rPr>
+        <w:t xml:space="preserve">Kata kunci : </w:t>
+      </w:r>
+      <w:r>
+        <w:rPr>
+          <w:noProof/>
+          <w:lang w:val="id-ID"/>
+        </w:rPr>
+        <w:t xml:space="preserve">Information Retrieval, Case Law Retrieval, </w:t>
+      </w:r>
+      <w:r>
+        <w:rPr>
+          <w:b/>
+          <w:bCs/>
+          <w:i/>
+          <w:iCs/>
+          <w:noProof/>
+          <w:color w:val="FF0000"/>
+          <w:lang w:val="id-ID"/>
+        </w:rPr>
+        <w:t>metode</w:t>
       </w:r>
     </w:p>
     <w:p>
@@ -923,7 +897,7 @@
           <w:lang w:val="id-ID"/>
         </w:rPr>
       </w:pPr>
-      <w:bookmarkStart w:id="4" w:name="_Toc147756937"/>
+      <w:bookmarkStart w:id="2" w:name="_Toc147756937"/>
       <w:r>
         <w:rPr>
           <w:noProof/>
@@ -931,7 +905,7 @@
         </w:rPr>
         <w:t>DAFTAR ISI</w:t>
       </w:r>
-      <w:bookmarkEnd w:id="4"/>
+      <w:bookmarkEnd w:id="2"/>
     </w:p>
     <w:sdt>
       <w:sdtPr>
@@ -1430,23 +1404,7 @@
                 <w:noProof/>
                 <w:lang w:val="id-ID"/>
               </w:rPr>
-              <w:t>1.1 Latar Bel</w:t>
-            </w:r>
-            <w:r>
-              <w:rPr>
-                <w:rStyle w:val="Hyperlink"/>
-                <w:noProof/>
-                <w:lang w:val="id-ID"/>
-              </w:rPr>
-              <w:t>a</w:t>
-            </w:r>
-            <w:r>
-              <w:rPr>
-                <w:rStyle w:val="Hyperlink"/>
-                <w:noProof/>
-                <w:lang w:val="id-ID"/>
-              </w:rPr>
-              <w:t>kang</w:t>
+              <w:t>1.1 Latar Belakang</w:t>
             </w:r>
             <w:r>
               <w:rPr>
@@ -5055,7 +5013,7 @@
           <w:lang w:val="id-ID"/>
         </w:rPr>
       </w:pPr>
-      <w:bookmarkStart w:id="5" w:name="_Toc147756938"/>
+      <w:bookmarkStart w:id="3" w:name="_Toc147756938"/>
       <w:r>
         <w:rPr>
           <w:noProof/>
@@ -5064,7 +5022,7 @@
         <w:lastRenderedPageBreak/>
         <w:t>DAFTAR GAMBAR</w:t>
       </w:r>
-      <w:bookmarkEnd w:id="5"/>
+      <w:bookmarkEnd w:id="3"/>
     </w:p>
     <w:p>
       <w:pPr>
@@ -6846,7 +6804,7 @@
           <w:lang w:val="id-ID"/>
         </w:rPr>
       </w:pPr>
-      <w:bookmarkStart w:id="6" w:name="_Toc147756939"/>
+      <w:bookmarkStart w:id="4" w:name="_Toc147756939"/>
       <w:r>
         <w:rPr>
           <w:noProof/>
@@ -6855,7 +6813,7 @@
         <w:lastRenderedPageBreak/>
         <w:t>DAFTAR TABEL</w:t>
       </w:r>
-      <w:bookmarkEnd w:id="6"/>
+      <w:bookmarkEnd w:id="4"/>
     </w:p>
     <w:p>
       <w:pPr>
@@ -7633,8 +7591,8 @@
           <w:lang w:val="id-ID"/>
         </w:rPr>
       </w:pPr>
-      <w:bookmarkStart w:id="7" w:name="_Toc147756940"/>
-      <w:bookmarkEnd w:id="7"/>
+      <w:bookmarkStart w:id="5" w:name="_Toc147756940"/>
+      <w:bookmarkEnd w:id="5"/>
     </w:p>
     <w:p>
       <w:pPr>
@@ -7664,7 +7622,7 @@
           <w:lang w:val="id-ID"/>
         </w:rPr>
       </w:pPr>
-      <w:bookmarkStart w:id="8" w:name="_Toc147756941"/>
+      <w:bookmarkStart w:id="6" w:name="_Toc147756941"/>
       <w:r>
         <w:rPr>
           <w:noProof/>
@@ -7672,7 +7630,7 @@
         </w:rPr>
         <w:t>1.1 Latar Belakang</w:t>
       </w:r>
-      <w:bookmarkEnd w:id="8"/>
+      <w:bookmarkEnd w:id="6"/>
     </w:p>
     <w:p>
       <w:pPr>
@@ -8430,7 +8388,7 @@
           <w:lang w:val="id-ID"/>
         </w:rPr>
       </w:pPr>
-      <w:bookmarkStart w:id="9" w:name="_Toc147756942"/>
+      <w:bookmarkStart w:id="7" w:name="_Toc147756942"/>
       <w:r>
         <w:rPr>
           <w:noProof/>
@@ -8438,7 +8396,7 @@
         </w:rPr>
         <w:t>1.2 Permasalahan</w:t>
       </w:r>
-      <w:bookmarkEnd w:id="9"/>
+      <w:bookmarkEnd w:id="7"/>
     </w:p>
     <w:p>
       <w:pPr>
@@ -8457,7 +8415,7 @@
           <w:noProof/>
           <w:color w:val="000000"/>
           <w:szCs w:val="24"/>
-          <w:lang w:val="en-US"/>
+          <w:lang w:val="id-ID"/>
         </w:rPr>
         <w:t xml:space="preserve">Sistem pencarian dokumen putusan pengadilan pada Direktori Putusan Mahkamah Agung Republik Indonesia masih menggunakan metode </w:t>
       </w:r>
@@ -8469,9 +8427,129 @@
           <w:noProof/>
           <w:color w:val="000000"/>
           <w:szCs w:val="24"/>
+          <w:lang w:val="id-ID"/>
+        </w:rPr>
+        <w:t xml:space="preserve">boolean search </w:t>
+      </w:r>
+      <w:r>
+        <w:rPr>
+          <w:rFonts w:cs="Times New Roman"/>
+          <w:noProof/>
+          <w:color w:val="000000"/>
+          <w:szCs w:val="24"/>
+          <w:lang w:val="id-ID"/>
+        </w:rPr>
+        <w:t xml:space="preserve">yang mana memiliki </w:t>
+      </w:r>
+      <w:r>
+        <w:rPr>
+          <w:noProof/>
+          <w:lang w:val="id-ID"/>
+        </w:rPr>
+        <w:t>keterbatasan dalam menangani kompleksitas informasi sehingga</w:t>
+      </w:r>
+      <w:r>
+        <w:rPr>
+          <w:noProof/>
+          <w:lang w:val="id-ID"/>
+        </w:rPr>
+        <w:t xml:space="preserve"> pengguna</w:t>
+      </w:r>
+      <w:r>
+        <w:rPr>
+          <w:noProof/>
+          <w:lang w:val="id-ID"/>
+        </w:rPr>
+        <w:t xml:space="preserve"> </w:t>
+      </w:r>
+      <w:r>
+        <w:rPr>
+          <w:noProof/>
+          <w:lang w:val="id-ID"/>
+        </w:rPr>
+        <w:t>membutuhkan pemahaman teknikal untuk mendapat hasil maksimal.</w:t>
+      </w:r>
+      <w:r>
+        <w:rPr>
+          <w:noProof/>
+          <w:lang w:val="id-ID"/>
+        </w:rPr>
+        <w:t xml:space="preserve"> Penerapan metode berbasis dense vector dengan semantic understanding dapat menangkap makna semantik dari dokume</w:t>
+      </w:r>
+      <w:r>
+        <w:rPr>
+          <w:noProof/>
           <w:lang w:val="en-US"/>
         </w:rPr>
-        <w:t>boolean search</w:t>
+        <w:t>n sehingga me</w:t>
+      </w:r>
+      <w:r>
+        <w:rPr>
+          <w:noProof/>
+          <w:lang w:val="en-US"/>
+        </w:rPr>
+        <w:t xml:space="preserve">ningkatkan kualitas </w:t>
+      </w:r>
+      <w:r>
+        <w:rPr>
+          <w:noProof/>
+          <w:lang w:val="en-US"/>
+        </w:rPr>
+        <w:t xml:space="preserve">representasi dokumen </w:t>
+      </w:r>
+      <w:r>
+        <w:rPr>
+          <w:noProof/>
+          <w:lang w:val="en-US"/>
+        </w:rPr>
+        <w:t>untuk proses pencarian</w:t>
+      </w:r>
+      <w:r>
+        <w:rPr>
+          <w:noProof/>
+          <w:color w:val="000000" w:themeColor="text1"/>
+          <w:lang w:val="id-ID"/>
+        </w:rPr>
+        <w:t>.</w:t>
+      </w:r>
+    </w:p>
+    <w:p>
+      <w:pPr>
+        <w:pStyle w:val="Heading2"/>
+        <w:rPr>
+          <w:noProof/>
+          <w:lang w:val="id-ID"/>
+        </w:rPr>
+      </w:pPr>
+      <w:bookmarkStart w:id="8" w:name="_Toc147756943"/>
+      <w:r>
+        <w:rPr>
+          <w:noProof/>
+          <w:lang w:val="id-ID"/>
+        </w:rPr>
+        <w:t>1.3 Metode Usulan</w:t>
+      </w:r>
+      <w:bookmarkEnd w:id="8"/>
+    </w:p>
+    <w:p>
+      <w:pPr>
+        <w:ind w:firstLine="720"/>
+        <w:rPr>
+          <w:rFonts w:cs="Times New Roman"/>
+          <w:noProof/>
+          <w:szCs w:val="24"/>
+          <w:lang w:val="id-ID"/>
+        </w:rPr>
+      </w:pPr>
+      <w:r>
+        <w:rPr>
+          <w:rFonts w:cs="Times New Roman"/>
+          <w:noProof/>
+          <w:color w:val="000000"/>
+          <w:szCs w:val="24"/>
+          <w:lang w:val="id-ID"/>
+        </w:rPr>
+        <w:t xml:space="preserve">Solusi yang digunakan untuk memperbaiki akurasi dari model </w:t>
       </w:r>
       <w:r>
         <w:rPr>
@@ -8481,9 +8559,9 @@
           <w:noProof/>
           <w:color w:val="000000"/>
           <w:szCs w:val="24"/>
-          <w:lang w:val="en-US"/>
-        </w:rPr>
-        <w:t xml:space="preserve"> </w:t>
+          <w:lang w:val="id-ID"/>
+        </w:rPr>
+        <w:t>MobileNetV3</w:t>
       </w:r>
       <w:r>
         <w:rPr>
@@ -8491,101 +8569,31 @@
           <w:noProof/>
           <w:color w:val="000000"/>
           <w:szCs w:val="24"/>
-          <w:lang w:val="en-US"/>
-        </w:rPr>
-        <w:t xml:space="preserve">yang mana memiliki </w:t>
-      </w:r>
-      <w:r>
-        <w:t>k</w:t>
-      </w:r>
-      <w:r>
-        <w:t>eterbatasan dalam menangani kompleksitas informasi</w:t>
-      </w:r>
-      <w:r>
-        <w:t xml:space="preserve"> sehingga</w:t>
-      </w:r>
-      <w:r>
-        <w:t xml:space="preserve"> pengguna</w:t>
-      </w:r>
-      <w:r>
-        <w:t xml:space="preserve"> </w:t>
-      </w:r>
-      <w:r>
-        <w:t>m</w:t>
-      </w:r>
-      <w:r>
-        <w:t xml:space="preserve">embutuhkan pemahaman </w:t>
-      </w:r>
-      <w:r>
-        <w:t xml:space="preserve">teknikal untuk mendapat hasil maksimal. Algoritma/teknik </w:t>
-      </w:r>
-      <w:r>
-        <w:rPr>
-          <w:b/>
-          <w:bCs/>
+          <w:lang w:val="id-ID"/>
+        </w:rPr>
+        <w:t xml:space="preserve"> adalah dengan menggunakan augmentasi untuk menyeimbangkan data antar kelas, kemudian menentukan parameter dan </w:t>
+      </w:r>
+      <w:r>
+        <w:rPr>
+          <w:rFonts w:cs="Times New Roman"/>
           <w:i/>
           <w:iCs/>
-          <w:color w:val="FF0000"/>
-          <w:u w:val="single"/>
-        </w:rPr>
-        <w:t>xxxxx</w:t>
-      </w:r>
-      <w:r>
-        <w:rPr>
-          <w:color w:val="000000" w:themeColor="text1"/>
-        </w:rPr>
-        <w:t xml:space="preserve"> telah dibuktikan da</w:t>
-      </w:r>
-      <w:r>
-        <w:rPr>
-          <w:color w:val="000000" w:themeColor="text1"/>
-        </w:rPr>
-        <w:t>pat menghasilkan</w:t>
-      </w:r>
-      <w:r>
-        <w:rPr>
-          <w:color w:val="000000" w:themeColor="text1"/>
-        </w:rPr>
-        <w:t xml:space="preserve"> representasi dokumen dengan mempertimbangkan makna dan konteks sehingga dapat meningkatan …</w:t>
-      </w:r>
-    </w:p>
-    <w:p>
-      <w:pPr>
-        <w:pStyle w:val="Heading2"/>
-        <w:rPr>
-          <w:noProof/>
-          <w:lang w:val="id-ID"/>
-        </w:rPr>
-      </w:pPr>
-      <w:bookmarkStart w:id="10" w:name="_Toc147756943"/>
-      <w:r>
-        <w:rPr>
-          <w:noProof/>
-          <w:lang w:val="id-ID"/>
-        </w:rPr>
-        <w:t>1.3 Metode Usulan</w:t>
-      </w:r>
-      <w:bookmarkEnd w:id="10"/>
-    </w:p>
-    <w:p>
-      <w:pPr>
-        <w:ind w:firstLine="720"/>
-        <w:rPr>
-          <w:rFonts w:cs="Times New Roman"/>
-          <w:noProof/>
-          <w:szCs w:val="24"/>
-          <w:lang w:val="id-ID"/>
-        </w:rPr>
-      </w:pPr>
-      <w:r>
-        <w:rPr>
-          <w:rFonts w:cs="Times New Roman"/>
           <w:noProof/>
           <w:color w:val="000000"/>
           <w:szCs w:val="24"/>
           <w:lang w:val="id-ID"/>
         </w:rPr>
-        <w:t xml:space="preserve">Solusi yang digunakan untuk memperbaiki akurasi dari model </w:t>
+        <w:t>optimizer</w:t>
+      </w:r>
+      <w:r>
+        <w:rPr>
+          <w:rFonts w:cs="Times New Roman"/>
+          <w:noProof/>
+          <w:color w:val="000000"/>
+          <w:szCs w:val="24"/>
+          <w:lang w:val="id-ID"/>
+        </w:rPr>
+        <w:t xml:space="preserve"> terbaik yang dapat digunakan untuk memproses data &amp; metode ini melalui referensi dari paper sebelumnya. Juga menggunakan </w:t>
       </w:r>
       <w:r>
         <w:rPr>
@@ -8597,7 +8605,7 @@
           <w:szCs w:val="24"/>
           <w:lang w:val="id-ID"/>
         </w:rPr>
-        <w:t>MobileNetV3</w:t>
+        <w:t>HSV</w:t>
       </w:r>
       <w:r>
         <w:rPr>
@@ -8607,7 +8615,7 @@
           <w:szCs w:val="24"/>
           <w:lang w:val="id-ID"/>
         </w:rPr>
-        <w:t xml:space="preserve"> adalah dengan menggunakan augmentasi untuk menyeimbangkan data antar kelas, kemudian menentukan parameter dan </w:t>
+        <w:t xml:space="preserve"> untuk memfokuskan objek pada data agar dapat membantu proses </w:t>
       </w:r>
       <w:r>
         <w:rPr>
@@ -8619,7 +8627,7 @@
           <w:szCs w:val="24"/>
           <w:lang w:val="id-ID"/>
         </w:rPr>
-        <w:t>optimizer</w:t>
+        <w:t>Training</w:t>
       </w:r>
       <w:r>
         <w:rPr>
@@ -8629,50 +8637,6 @@
           <w:szCs w:val="24"/>
           <w:lang w:val="id-ID"/>
         </w:rPr>
-        <w:t xml:space="preserve"> terbaik yang dapat digunakan untuk memproses data &amp; metode ini melalui referensi dari paper sebelumnya. Juga menggunakan </w:t>
-      </w:r>
-      <w:r>
-        <w:rPr>
-          <w:rFonts w:cs="Times New Roman"/>
-          <w:i/>
-          <w:iCs/>
-          <w:noProof/>
-          <w:color w:val="000000"/>
-          <w:szCs w:val="24"/>
-          <w:lang w:val="id-ID"/>
-        </w:rPr>
-        <w:t>HSV</w:t>
-      </w:r>
-      <w:r>
-        <w:rPr>
-          <w:rFonts w:cs="Times New Roman"/>
-          <w:noProof/>
-          <w:color w:val="000000"/>
-          <w:szCs w:val="24"/>
-          <w:lang w:val="id-ID"/>
-        </w:rPr>
-        <w:t xml:space="preserve"> untuk memfokuskan objek pada data agar dapat membantu proses </w:t>
-      </w:r>
-      <w:r>
-        <w:rPr>
-          <w:rFonts w:cs="Times New Roman"/>
-          <w:i/>
-          <w:iCs/>
-          <w:noProof/>
-          <w:color w:val="000000"/>
-          <w:szCs w:val="24"/>
-          <w:lang w:val="id-ID"/>
-        </w:rPr>
-        <w:t>Training</w:t>
-      </w:r>
-      <w:r>
-        <w:rPr>
-          <w:rFonts w:cs="Times New Roman"/>
-          <w:noProof/>
-          <w:color w:val="000000"/>
-          <w:szCs w:val="24"/>
-          <w:lang w:val="id-ID"/>
-        </w:rPr>
         <w:t xml:space="preserve"> data.</w:t>
       </w:r>
     </w:p>
@@ -8684,7 +8648,7 @@
           <w:lang w:val="id-ID"/>
         </w:rPr>
       </w:pPr>
-      <w:bookmarkStart w:id="11" w:name="_Toc147756944"/>
+      <w:bookmarkStart w:id="9" w:name="_Toc147756944"/>
       <w:r>
         <w:rPr>
           <w:noProof/>
@@ -8692,7 +8656,7 @@
         </w:rPr>
         <w:t>1.4 Pertanyaan penelitian</w:t>
       </w:r>
-      <w:bookmarkEnd w:id="11"/>
+      <w:bookmarkEnd w:id="9"/>
     </w:p>
     <w:p>
       <w:pPr>
@@ -8778,7 +8742,7 @@
           <w:lang w:val="id-ID"/>
         </w:rPr>
       </w:pPr>
-      <w:bookmarkStart w:id="12" w:name="_Toc147756945"/>
+      <w:bookmarkStart w:id="10" w:name="_Toc147756945"/>
       <w:r>
         <w:rPr>
           <w:noProof/>
@@ -8786,7 +8750,7 @@
         </w:rPr>
         <w:t>1.5 Tujuan</w:t>
       </w:r>
-      <w:bookmarkEnd w:id="12"/>
+      <w:bookmarkEnd w:id="10"/>
     </w:p>
     <w:p>
       <w:pPr>
@@ -8839,7 +8803,7 @@
           <w:lang w:val="id-ID"/>
         </w:rPr>
       </w:pPr>
-      <w:bookmarkStart w:id="13" w:name="_Toc147756946"/>
+      <w:bookmarkStart w:id="11" w:name="_Toc147756946"/>
       <w:r>
         <w:rPr>
           <w:noProof/>
@@ -8848,7 +8812,7 @@
         <w:lastRenderedPageBreak/>
         <w:t>1.6 Manfaat</w:t>
       </w:r>
-      <w:bookmarkEnd w:id="13"/>
+      <w:bookmarkEnd w:id="11"/>
     </w:p>
     <w:p>
       <w:pPr>
@@ -8916,7 +8880,7 @@
           <w:lang w:val="id-ID"/>
         </w:rPr>
       </w:pPr>
-      <w:bookmarkStart w:id="14" w:name="_Toc147756947"/>
+      <w:bookmarkStart w:id="12" w:name="_Toc147756947"/>
       <w:r>
         <w:rPr>
           <w:noProof/>
@@ -8924,7 +8888,7 @@
         </w:rPr>
         <w:t>1.7 Batasan masalah</w:t>
       </w:r>
-      <w:bookmarkEnd w:id="14"/>
+      <w:bookmarkEnd w:id="12"/>
     </w:p>
     <w:p>
       <w:pPr>
@@ -9101,7 +9065,7 @@
           <w:lang w:val="id-ID"/>
         </w:rPr>
       </w:pPr>
-      <w:bookmarkStart w:id="15" w:name="_Toc147756948"/>
+      <w:bookmarkStart w:id="13" w:name="_Toc147756948"/>
       <w:r>
         <w:rPr>
           <w:noProof/>
@@ -9109,7 +9073,7 @@
         </w:rPr>
         <w:t>1.8 Sistematika Penulisan</w:t>
       </w:r>
-      <w:bookmarkEnd w:id="15"/>
+      <w:bookmarkEnd w:id="13"/>
     </w:p>
     <w:p>
       <w:pPr>
@@ -9292,8 +9256,8 @@
           <w:lang w:val="id-ID"/>
         </w:rPr>
       </w:pPr>
-      <w:bookmarkStart w:id="16" w:name="_Toc147756949"/>
-      <w:bookmarkEnd w:id="16"/>
+      <w:bookmarkStart w:id="14" w:name="_Toc147756949"/>
+      <w:bookmarkEnd w:id="14"/>
     </w:p>
     <w:p>
       <w:pPr>
@@ -9331,7 +9295,7 @@
           <w:lang w:val="id-ID"/>
         </w:rPr>
       </w:pPr>
-      <w:bookmarkStart w:id="17" w:name="_Toc147756950"/>
+      <w:bookmarkStart w:id="15" w:name="_Toc147756950"/>
       <w:r>
         <w:rPr>
           <w:noProof/>
@@ -9339,7 +9303,7 @@
         </w:rPr>
         <w:t>2.1 Leukimia Limfoblastik akut (ALL)</w:t>
       </w:r>
-      <w:bookmarkEnd w:id="17"/>
+      <w:bookmarkEnd w:id="15"/>
     </w:p>
     <w:p>
       <w:pPr>
@@ -9843,7 +9807,7 @@
           <w:lang w:val="id-ID"/>
         </w:rPr>
       </w:pPr>
-      <w:bookmarkStart w:id="18" w:name="_Toc147262750"/>
+      <w:bookmarkStart w:id="16" w:name="_Toc147262750"/>
       <w:r>
         <w:rPr>
           <w:noProof/>
@@ -9937,7 +9901,7 @@
         </w:rPr>
         <w:t xml:space="preserve"> </w:t>
       </w:r>
-      <w:bookmarkEnd w:id="18"/>
+      <w:bookmarkEnd w:id="16"/>
       <w:r>
         <w:rPr>
           <w:rFonts w:cs="Times New Roman"/>
@@ -10129,7 +10093,7 @@
           <w:lang w:val="id-ID"/>
         </w:rPr>
       </w:pPr>
-      <w:bookmarkStart w:id="19" w:name="_Toc147262751"/>
+      <w:bookmarkStart w:id="17" w:name="_Toc147262751"/>
       <w:r>
         <w:rPr>
           <w:noProof/>
@@ -10223,7 +10187,7 @@
         </w:rPr>
         <w:t xml:space="preserve"> Bentuk Leukimia Limfoblastik</w:t>
       </w:r>
-      <w:bookmarkEnd w:id="19"/>
+      <w:bookmarkEnd w:id="17"/>
       <w:r>
         <w:rPr>
           <w:rFonts w:cs="Times New Roman"/>
@@ -10454,7 +10418,7 @@
           <w:lang w:val="id-ID"/>
         </w:rPr>
       </w:pPr>
-      <w:bookmarkStart w:id="20" w:name="_Toc147756951"/>
+      <w:bookmarkStart w:id="18" w:name="_Toc147756951"/>
       <w:r>
         <w:rPr>
           <w:noProof/>
@@ -10463,7 +10427,7 @@
         <w:lastRenderedPageBreak/>
         <w:t>2.2 Klasifikasi Citra</w:t>
       </w:r>
-      <w:bookmarkEnd w:id="20"/>
+      <w:bookmarkEnd w:id="18"/>
     </w:p>
     <w:p>
       <w:pPr>
@@ -10697,7 +10661,7 @@
           <w:lang w:val="id-ID"/>
         </w:rPr>
       </w:pPr>
-      <w:bookmarkStart w:id="21" w:name="_Toc147756952"/>
+      <w:bookmarkStart w:id="19" w:name="_Toc147756952"/>
       <w:r>
         <w:rPr>
           <w:noProof/>
@@ -10705,7 +10669,7 @@
         </w:rPr>
         <w:t>2.3 Pengolahan Citra Digital (PCD)</w:t>
       </w:r>
-      <w:bookmarkEnd w:id="21"/>
+      <w:bookmarkEnd w:id="19"/>
     </w:p>
     <w:p>
       <w:pPr>
@@ -12341,7 +12305,7 @@
           <w:lang w:val="id-ID"/>
         </w:rPr>
       </w:pPr>
-      <w:bookmarkStart w:id="22" w:name="_Toc147756953"/>
+      <w:bookmarkStart w:id="20" w:name="_Toc147756953"/>
       <w:r>
         <w:rPr>
           <w:noProof/>
@@ -12349,7 +12313,7 @@
         </w:rPr>
         <w:t>2.4 Augmentasi Data</w:t>
       </w:r>
-      <w:bookmarkEnd w:id="22"/>
+      <w:bookmarkEnd w:id="20"/>
     </w:p>
     <w:p>
       <w:pPr>
@@ -12751,7 +12715,7 @@
           <w:lang w:val="id-ID"/>
         </w:rPr>
       </w:pPr>
-      <w:bookmarkStart w:id="23" w:name="_Toc147756954"/>
+      <w:bookmarkStart w:id="21" w:name="_Toc147756954"/>
       <w:r>
         <w:rPr>
           <w:noProof/>
@@ -12759,7 +12723,7 @@
         </w:rPr>
         <w:t>2.5 Convolutional Neural Network (CNN)</w:t>
       </w:r>
-      <w:bookmarkEnd w:id="23"/>
+      <w:bookmarkEnd w:id="21"/>
     </w:p>
     <w:p>
       <w:pPr>
@@ -13065,7 +13029,7 @@
           <w:lang w:val="id-ID"/>
         </w:rPr>
       </w:pPr>
-      <w:bookmarkStart w:id="24" w:name="_Toc147262752"/>
+      <w:bookmarkStart w:id="22" w:name="_Toc147262752"/>
       <w:r>
         <w:rPr>
           <w:noProof/>
@@ -13159,7 +13123,7 @@
         </w:rPr>
         <w:t xml:space="preserve"> Tahapan CNN dalam mengklasifikasi</w:t>
       </w:r>
-      <w:bookmarkEnd w:id="24"/>
+      <w:bookmarkEnd w:id="22"/>
     </w:p>
     <w:p>
       <w:pPr>
@@ -13288,7 +13252,7 @@
           <w:lang w:val="id-ID"/>
         </w:rPr>
       </w:pPr>
-      <w:bookmarkStart w:id="25" w:name="_Toc147756955"/>
+      <w:bookmarkStart w:id="23" w:name="_Toc147756955"/>
       <w:r>
         <w:rPr>
           <w:rFonts w:cs="Times New Roman"/>
@@ -13311,7 +13275,7 @@
         </w:rPr>
         <w:t>Convolutional Layer</w:t>
       </w:r>
-      <w:bookmarkEnd w:id="25"/>
+      <w:bookmarkEnd w:id="23"/>
     </w:p>
     <w:p>
       <w:pPr>
@@ -13559,7 +13523,7 @@
           <w:lang w:val="id-ID"/>
         </w:rPr>
       </w:pPr>
-      <w:bookmarkStart w:id="26" w:name="_Toc147262753"/>
+      <w:bookmarkStart w:id="24" w:name="_Toc147262753"/>
       <w:r>
         <w:rPr>
           <w:noProof/>
@@ -13653,7 +13617,7 @@
         </w:rPr>
         <w:t xml:space="preserve"> Konvolusi antara matriks citra dan filter untuk baris 1 kolom 1</w:t>
       </w:r>
-      <w:bookmarkEnd w:id="26"/>
+      <w:bookmarkEnd w:id="24"/>
     </w:p>
     <w:p>
       <w:pPr>
@@ -14150,7 +14114,7 @@
           <w:lang w:val="id-ID"/>
         </w:rPr>
       </w:pPr>
-      <w:bookmarkStart w:id="27" w:name="_Toc147262754"/>
+      <w:bookmarkStart w:id="25" w:name="_Toc147262754"/>
       <w:r>
         <w:rPr>
           <w:noProof/>
@@ -14244,7 +14208,7 @@
         </w:rPr>
         <w:t xml:space="preserve"> Konvolusi antara matriks citra dan filter untuk baris 1 kolom 2</w:t>
       </w:r>
-      <w:bookmarkEnd w:id="27"/>
+      <w:bookmarkEnd w:id="25"/>
     </w:p>
     <w:p>
       <w:pPr>
@@ -14350,7 +14314,7 @@
           <w:lang w:val="id-ID"/>
         </w:rPr>
       </w:pPr>
-      <w:bookmarkStart w:id="28" w:name="_Toc147262755"/>
+      <w:bookmarkStart w:id="26" w:name="_Toc147262755"/>
       <w:r>
         <w:rPr>
           <w:noProof/>
@@ -14444,7 +14408,7 @@
         </w:rPr>
         <w:t xml:space="preserve"> Konvolusi antara matriks citra dan filter untuk baris 2 kolom 1</w:t>
       </w:r>
-      <w:bookmarkEnd w:id="28"/>
+      <w:bookmarkEnd w:id="26"/>
     </w:p>
     <w:p>
       <w:pPr>
@@ -14539,7 +14503,7 @@
           <w:lang w:val="id-ID"/>
         </w:rPr>
       </w:pPr>
-      <w:bookmarkStart w:id="29" w:name="_Toc147262756"/>
+      <w:bookmarkStart w:id="27" w:name="_Toc147262756"/>
       <w:r>
         <w:rPr>
           <w:noProof/>
@@ -14633,7 +14597,7 @@
         </w:rPr>
         <w:t xml:space="preserve"> Konvolusi antara matriks citra dan filter untuk baris 4 kolom 4</w:t>
       </w:r>
-      <w:bookmarkEnd w:id="29"/>
+      <w:bookmarkEnd w:id="27"/>
     </w:p>
     <w:p>
       <w:pPr>
@@ -14733,7 +14697,7 @@
           <w:lang w:val="id-ID"/>
         </w:rPr>
       </w:pPr>
-      <w:bookmarkStart w:id="30" w:name="_Toc147756956"/>
+      <w:bookmarkStart w:id="28" w:name="_Toc147756956"/>
       <w:r>
         <w:rPr>
           <w:rFonts w:cs="Times New Roman"/>
@@ -14747,7 +14711,7 @@
         <w:lastRenderedPageBreak/>
         <w:t>2.5.2 Pooling Layer</w:t>
       </w:r>
-      <w:bookmarkEnd w:id="30"/>
+      <w:bookmarkEnd w:id="28"/>
       <w:r>
         <w:rPr>
           <w:rFonts w:cs="Times New Roman"/>
@@ -14898,7 +14862,7 @@
           <w:lang w:val="id-ID"/>
         </w:rPr>
       </w:pPr>
-      <w:bookmarkStart w:id="31" w:name="_Toc147262757"/>
+      <w:bookmarkStart w:id="29" w:name="_Toc147262757"/>
       <w:r>
         <w:rPr>
           <w:noProof/>
@@ -14992,7 +14956,7 @@
         </w:rPr>
         <w:t xml:space="preserve"> A. Matriks awal, B. Setelah max-pooling,  C. setelah average-pooling</w:t>
       </w:r>
-      <w:bookmarkEnd w:id="31"/>
+      <w:bookmarkEnd w:id="29"/>
     </w:p>
     <w:p>
       <w:pPr>
@@ -15035,7 +14999,7 @@
           <w:lang w:val="id-ID"/>
         </w:rPr>
       </w:pPr>
-      <w:bookmarkStart w:id="32" w:name="_Toc147756957"/>
+      <w:bookmarkStart w:id="30" w:name="_Toc147756957"/>
       <w:r>
         <w:rPr>
           <w:rFonts w:cs="Times New Roman"/>
@@ -15048,7 +15012,7 @@
         </w:rPr>
         <w:t>2.5.3 Rectified Linear Unit (ReLU)</w:t>
       </w:r>
-      <w:bookmarkEnd w:id="32"/>
+      <w:bookmarkEnd w:id="30"/>
     </w:p>
     <w:p>
       <w:pPr>
@@ -15089,7 +15053,7 @@
         </w:rPr>
         <w:t xml:space="preserve"> (ReLU). ReLU mengubah nilai output negatif menjadi nol. Gambar 10 merupakan contoh aktivasi ReLU. Diketahui </w:t>
       </w:r>
-      <w:bookmarkStart w:id="33" w:name="_Hlk129165872"/>
+      <w:bookmarkStart w:id="31" w:name="_Hlk129165872"/>
       <w:r>
         <w:rPr>
           <w:rFonts w:ascii="Cambria Math" w:hAnsi="Cambria Math" w:cs="Cambria Math"/>
@@ -15126,7 +15090,7 @@
         </w:rPr>
         <w:t>)</w:t>
       </w:r>
-      <w:bookmarkEnd w:id="33"/>
+      <w:bookmarkEnd w:id="31"/>
       <w:r>
         <w:rPr>
           <w:rFonts w:cs="Times New Roman"/>
@@ -15525,7 +15489,7 @@
           <w:lang w:val="id-ID"/>
         </w:rPr>
       </w:pPr>
-      <w:bookmarkStart w:id="34" w:name="_Toc147262758"/>
+      <w:bookmarkStart w:id="32" w:name="_Toc147262758"/>
       <w:r>
         <w:rPr>
           <w:noProof/>
@@ -15618,7 +15582,7 @@
         </w:rPr>
         <w:t xml:space="preserve"> Operasi ReLU</w:t>
       </w:r>
-      <w:bookmarkEnd w:id="34"/>
+      <w:bookmarkEnd w:id="32"/>
     </w:p>
     <w:p>
       <w:pPr>
@@ -15654,7 +15618,7 @@
           <w:lang w:val="id-ID"/>
         </w:rPr>
       </w:pPr>
-      <w:bookmarkStart w:id="35" w:name="_Toc147756958"/>
+      <w:bookmarkStart w:id="33" w:name="_Toc147756958"/>
       <w:r>
         <w:rPr>
           <w:rFonts w:cs="Times New Roman"/>
@@ -15667,7 +15631,7 @@
         </w:rPr>
         <w:t>2.5.4 Fully Connected Layer (FCL)</w:t>
       </w:r>
-      <w:bookmarkEnd w:id="35"/>
+      <w:bookmarkEnd w:id="33"/>
     </w:p>
     <w:p>
       <w:pPr>
@@ -15806,7 +15770,7 @@
           <w:lang w:val="id-ID"/>
         </w:rPr>
       </w:pPr>
-      <w:bookmarkStart w:id="36" w:name="_Toc147262759"/>
+      <w:bookmarkStart w:id="34" w:name="_Toc147262759"/>
       <w:r>
         <w:rPr>
           <w:noProof/>
@@ -15900,7 +15864,7 @@
         </w:rPr>
         <w:t xml:space="preserve"> Ilustrasi Fully Connected Layer</w:t>
       </w:r>
-      <w:bookmarkEnd w:id="36"/>
+      <w:bookmarkEnd w:id="34"/>
     </w:p>
     <w:p>
       <w:pPr>
@@ -15943,7 +15907,7 @@
           <w:lang w:val="id-ID"/>
         </w:rPr>
       </w:pPr>
-      <w:bookmarkStart w:id="37" w:name="_Toc147756959"/>
+      <w:bookmarkStart w:id="35" w:name="_Toc147756959"/>
       <w:r>
         <w:rPr>
           <w:rFonts w:cs="Times New Roman"/>
@@ -15957,7 +15921,7 @@
         <w:lastRenderedPageBreak/>
         <w:t>2.5.5 Squeeze and Excitation (SE) Layer</w:t>
       </w:r>
-      <w:bookmarkEnd w:id="37"/>
+      <w:bookmarkEnd w:id="35"/>
     </w:p>
     <w:p>
       <w:pPr>
@@ -16884,7 +16848,7 @@
           <w:lang w:val="id-ID"/>
         </w:rPr>
       </w:pPr>
-      <w:bookmarkStart w:id="38" w:name="_Toc147756960"/>
+      <w:bookmarkStart w:id="36" w:name="_Toc147756960"/>
       <w:r>
         <w:rPr>
           <w:rFonts w:cs="Times New Roman"/>
@@ -16907,7 +16871,7 @@
         </w:rPr>
         <w:t>Softmax</w:t>
       </w:r>
-      <w:bookmarkEnd w:id="38"/>
+      <w:bookmarkEnd w:id="36"/>
     </w:p>
     <w:p>
       <w:pPr>
@@ -17790,7 +17754,7 @@
           <w:lang w:val="id-ID"/>
         </w:rPr>
       </w:pPr>
-      <w:bookmarkStart w:id="39" w:name="_Toc147756961"/>
+      <w:bookmarkStart w:id="37" w:name="_Toc147756961"/>
       <w:r>
         <w:rPr>
           <w:noProof/>
@@ -17798,7 +17762,7 @@
         </w:rPr>
         <w:t>2.6 HSV (Hue Saturation Value)</w:t>
       </w:r>
-      <w:bookmarkEnd w:id="39"/>
+      <w:bookmarkEnd w:id="37"/>
     </w:p>
     <w:p>
       <w:pPr>
@@ -18192,7 +18156,7 @@
           <w:lang w:val="id-ID"/>
         </w:rPr>
       </w:pPr>
-      <w:bookmarkStart w:id="40" w:name="_Toc147262760"/>
+      <w:bookmarkStart w:id="38" w:name="_Toc147262760"/>
       <w:r>
         <w:rPr>
           <w:noProof/>
@@ -18286,7 +18250,7 @@
         </w:rPr>
         <w:t xml:space="preserve"> Gambaran dari HSV</w:t>
       </w:r>
-      <w:bookmarkEnd w:id="40"/>
+      <w:bookmarkEnd w:id="38"/>
     </w:p>
     <w:p>
       <w:pPr>
@@ -18388,7 +18352,7 @@
           <w:lang w:val="id-ID"/>
         </w:rPr>
       </w:pPr>
-      <w:bookmarkStart w:id="41" w:name="_Toc147756962"/>
+      <w:bookmarkStart w:id="39" w:name="_Toc147756962"/>
       <w:r>
         <w:rPr>
           <w:noProof/>
@@ -18396,7 +18360,7 @@
         </w:rPr>
         <w:t>2.7 Fungsi aktivasi</w:t>
       </w:r>
-      <w:bookmarkEnd w:id="41"/>
+      <w:bookmarkEnd w:id="39"/>
     </w:p>
     <w:p>
       <w:pPr>
@@ -18470,7 +18434,7 @@
           <w:lang w:val="id-ID" w:eastAsia="en-ID"/>
         </w:rPr>
       </w:pPr>
-      <w:bookmarkStart w:id="42" w:name="_Toc147756963"/>
+      <w:bookmarkStart w:id="40" w:name="_Toc147756963"/>
       <w:r>
         <w:rPr>
           <w:rFonts w:eastAsia="Times New Roman" w:cs="Times New Roman"/>
@@ -18481,7 +18445,7 @@
         </w:rPr>
         <w:t>2.7.1 Sigmoid</w:t>
       </w:r>
-      <w:bookmarkEnd w:id="42"/>
+      <w:bookmarkEnd w:id="40"/>
     </w:p>
     <w:p>
       <w:pPr>
@@ -18584,7 +18548,7 @@
           <w:lang w:val="id-ID" w:eastAsia="en-ID"/>
         </w:rPr>
       </w:pPr>
-      <w:bookmarkStart w:id="43" w:name="_Toc147262761"/>
+      <w:bookmarkStart w:id="41" w:name="_Toc147262761"/>
       <w:r>
         <w:rPr>
           <w:noProof/>
@@ -18678,7 +18642,7 @@
         </w:rPr>
         <w:t xml:space="preserve"> Sigmoid</w:t>
       </w:r>
-      <w:bookmarkEnd w:id="43"/>
+      <w:bookmarkEnd w:id="41"/>
     </w:p>
     <w:tbl>
       <w:tblPr>
@@ -18945,7 +18909,7 @@
           <w:lang w:val="id-ID" w:eastAsia="en-ID"/>
         </w:rPr>
       </w:pPr>
-      <w:bookmarkStart w:id="44" w:name="_Toc147756964"/>
+      <w:bookmarkStart w:id="42" w:name="_Toc147756964"/>
       <w:r>
         <w:rPr>
           <w:rFonts w:eastAsia="Times New Roman" w:cs="Times New Roman"/>
@@ -18956,7 +18920,7 @@
         </w:rPr>
         <w:t>2.7.2 Swish</w:t>
       </w:r>
-      <w:bookmarkEnd w:id="44"/>
+      <w:bookmarkEnd w:id="42"/>
     </w:p>
     <w:p>
       <w:pPr>
@@ -19096,7 +19060,7 @@
           <w:lang w:val="id-ID" w:eastAsia="en-ID"/>
         </w:rPr>
       </w:pPr>
-      <w:bookmarkStart w:id="45" w:name="_Toc147262762"/>
+      <w:bookmarkStart w:id="43" w:name="_Toc147262762"/>
       <w:r>
         <w:rPr>
           <w:noProof/>
@@ -19190,7 +19154,7 @@
         </w:rPr>
         <w:t xml:space="preserve"> </w:t>
       </w:r>
-      <w:bookmarkEnd w:id="45"/>
+      <w:bookmarkEnd w:id="43"/>
       <w:r>
         <w:rPr>
           <w:rFonts w:eastAsia="Times New Roman" w:cs="Times New Roman"/>
@@ -19935,7 +19899,7 @@
           <w:lang w:val="id-ID" w:eastAsia="en-ID"/>
         </w:rPr>
       </w:pPr>
-      <w:bookmarkStart w:id="46" w:name="_Toc147756965"/>
+      <w:bookmarkStart w:id="44" w:name="_Toc147756965"/>
       <w:r>
         <w:rPr>
           <w:rFonts w:eastAsia="Times New Roman" w:cs="Times New Roman"/>
@@ -19946,7 +19910,7 @@
         </w:rPr>
         <w:t>2.7.3 H – Swish</w:t>
       </w:r>
-      <w:bookmarkEnd w:id="46"/>
+      <w:bookmarkEnd w:id="44"/>
     </w:p>
     <w:p>
       <w:pPr>
@@ -20601,7 +20565,7 @@
           <w:lang w:val="id-ID"/>
         </w:rPr>
       </w:pPr>
-      <w:bookmarkStart w:id="47" w:name="_Toc147756966"/>
+      <w:bookmarkStart w:id="45" w:name="_Toc147756966"/>
       <w:r>
         <w:rPr>
           <w:noProof/>
@@ -20609,7 +20573,7 @@
         </w:rPr>
         <w:t>2.8 MobileNet</w:t>
       </w:r>
-      <w:bookmarkEnd w:id="47"/>
+      <w:bookmarkEnd w:id="45"/>
     </w:p>
     <w:p>
       <w:pPr>
@@ -20744,7 +20708,7 @@
           <w:lang w:val="id-ID"/>
         </w:rPr>
       </w:pPr>
-      <w:bookmarkStart w:id="48" w:name="_Toc147262763"/>
+      <w:bookmarkStart w:id="46" w:name="_Toc147262763"/>
       <w:r>
         <w:rPr>
           <w:noProof/>
@@ -20903,7 +20867,7 @@
         </w:rPr>
         <w:t xml:space="preserve"> Arsitektur MobileNet</w:t>
       </w:r>
-      <w:bookmarkEnd w:id="48"/>
+      <w:bookmarkEnd w:id="46"/>
     </w:p>
     <w:p>
       <w:pPr>
@@ -21571,7 +21535,7 @@
           <w:lang w:val="id-ID"/>
         </w:rPr>
       </w:pPr>
-      <w:bookmarkStart w:id="49" w:name="_Toc147756967"/>
+      <w:bookmarkStart w:id="47" w:name="_Toc147756967"/>
       <w:r>
         <w:rPr>
           <w:noProof/>
@@ -21579,7 +21543,7 @@
         </w:rPr>
         <w:t>2.9 MobileNet V3</w:t>
       </w:r>
-      <w:bookmarkEnd w:id="49"/>
+      <w:bookmarkEnd w:id="47"/>
     </w:p>
     <w:p>
       <w:pPr>
@@ -21754,7 +21718,7 @@
           <w:lang w:val="id-ID"/>
         </w:rPr>
       </w:pPr>
-      <w:bookmarkStart w:id="50" w:name="_Toc147262764"/>
+      <w:bookmarkStart w:id="48" w:name="_Toc147262764"/>
       <w:r>
         <w:rPr>
           <w:noProof/>
@@ -21849,7 +21813,7 @@
         </w:rPr>
         <w:t xml:space="preserve"> Arsitektur MobileNet V3</w:t>
       </w:r>
-      <w:bookmarkEnd w:id="50"/>
+      <w:bookmarkEnd w:id="48"/>
     </w:p>
     <w:p>
       <w:pPr>
@@ -22421,7 +22385,7 @@
           <w:lang w:val="id-ID"/>
         </w:rPr>
       </w:pPr>
-      <w:bookmarkStart w:id="51" w:name="_Toc147756968"/>
+      <w:bookmarkStart w:id="49" w:name="_Toc147756968"/>
       <w:r>
         <w:rPr>
           <w:noProof/>
@@ -22430,7 +22394,7 @@
         <w:lastRenderedPageBreak/>
         <w:t>2.10 Confusion Matrix</w:t>
       </w:r>
-      <w:bookmarkEnd w:id="51"/>
+      <w:bookmarkEnd w:id="49"/>
     </w:p>
     <w:p>
       <w:pPr>
@@ -22631,7 +22595,7 @@
           <w:lang w:val="id-ID"/>
         </w:rPr>
       </w:pPr>
-      <w:bookmarkStart w:id="52" w:name="_Toc147262765"/>
+      <w:bookmarkStart w:id="50" w:name="_Toc147262765"/>
       <w:r>
         <w:rPr>
           <w:noProof/>
@@ -22723,7 +22687,7 @@
         </w:rPr>
         <w:t xml:space="preserve"> Contoh tabel Multiclass Confusion Matrix</w:t>
       </w:r>
-      <w:bookmarkEnd w:id="52"/>
+      <w:bookmarkEnd w:id="50"/>
     </w:p>
     <w:p>
       <w:pPr>
@@ -23702,7 +23666,7 @@
           <w:lang w:val="id-ID"/>
         </w:rPr>
       </w:pPr>
-      <w:bookmarkStart w:id="53" w:name="_Toc147756969"/>
+      <w:bookmarkStart w:id="51" w:name="_Toc147756969"/>
       <w:r>
         <w:rPr>
           <w:noProof/>
@@ -23710,7 +23674,7 @@
         </w:rPr>
         <w:t>2.11 Penelitian Terkait</w:t>
       </w:r>
-      <w:bookmarkEnd w:id="53"/>
+      <w:bookmarkEnd w:id="51"/>
     </w:p>
     <w:p>
       <w:pPr>
@@ -24126,7 +24090,7 @@
           <w:lang w:val="id-ID"/>
         </w:rPr>
       </w:pPr>
-      <w:bookmarkStart w:id="54" w:name="_Toc147262835"/>
+      <w:bookmarkStart w:id="52" w:name="_Toc147262835"/>
       <w:r>
         <w:rPr>
           <w:noProof/>
@@ -24218,7 +24182,7 @@
         </w:rPr>
         <w:t xml:space="preserve"> Tabel Penelitian Terkait</w:t>
       </w:r>
-      <w:bookmarkEnd w:id="54"/>
+      <w:bookmarkEnd w:id="52"/>
     </w:p>
     <w:tbl>
       <w:tblPr>
@@ -25136,8 +25100,8 @@
           <w:lang w:val="id-ID"/>
         </w:rPr>
       </w:pPr>
-      <w:bookmarkStart w:id="55" w:name="_Toc147756970"/>
-      <w:bookmarkEnd w:id="55"/>
+      <w:bookmarkStart w:id="53" w:name="_Toc147756970"/>
+      <w:bookmarkEnd w:id="53"/>
     </w:p>
     <w:p>
       <w:pPr>
@@ -25178,7 +25142,7 @@
           <w:lang w:val="id-ID" w:eastAsia="en-ID"/>
         </w:rPr>
       </w:pPr>
-      <w:bookmarkStart w:id="56" w:name="_Toc147756971"/>
+      <w:bookmarkStart w:id="54" w:name="_Toc147756971"/>
       <w:r>
         <w:rPr>
           <w:rFonts w:eastAsia="Times New Roman"/>
@@ -25187,7 +25151,7 @@
         </w:rPr>
         <w:t>3.1 Arsitektur Sistem</w:t>
       </w:r>
-      <w:bookmarkEnd w:id="56"/>
+      <w:bookmarkEnd w:id="54"/>
     </w:p>
     <w:p>
       <w:pPr>
@@ -25276,7 +25240,7 @@
           <w:lang w:val="id-ID" w:eastAsia="en-ID"/>
         </w:rPr>
       </w:pPr>
-      <w:bookmarkStart w:id="57" w:name="_Toc147262766"/>
+      <w:bookmarkStart w:id="55" w:name="_Toc147262766"/>
       <w:r>
         <w:rPr>
           <w:noProof/>
@@ -25368,7 +25332,7 @@
         </w:rPr>
         <w:t xml:space="preserve"> Arsitektur Program</w:t>
       </w:r>
-      <w:bookmarkEnd w:id="57"/>
+      <w:bookmarkEnd w:id="55"/>
     </w:p>
     <w:p>
       <w:pPr>
@@ -25496,7 +25460,7 @@
           <w:lang w:val="id-ID" w:eastAsia="en-ID"/>
         </w:rPr>
       </w:pPr>
-      <w:bookmarkStart w:id="58" w:name="_Toc147756972"/>
+      <w:bookmarkStart w:id="56" w:name="_Toc147756972"/>
       <w:r>
         <w:rPr>
           <w:rFonts w:eastAsia="Times New Roman"/>
@@ -25506,7 +25470,7 @@
         <w:lastRenderedPageBreak/>
         <w:t>3.2 Dataset</w:t>
       </w:r>
-      <w:bookmarkEnd w:id="58"/>
+      <w:bookmarkEnd w:id="56"/>
     </w:p>
     <w:p>
       <w:pPr>
@@ -25599,7 +25563,7 @@
           <w:lang w:val="id-ID" w:eastAsia="en-ID"/>
         </w:rPr>
       </w:pPr>
-      <w:bookmarkStart w:id="59" w:name="_Toc147262836"/>
+      <w:bookmarkStart w:id="57" w:name="_Toc147262836"/>
       <w:r>
         <w:rPr>
           <w:noProof/>
@@ -25691,7 +25655,7 @@
         </w:rPr>
         <w:t xml:space="preserve"> Tabel Jumlah data</w:t>
       </w:r>
-      <w:bookmarkEnd w:id="59"/>
+      <w:bookmarkEnd w:id="57"/>
     </w:p>
     <w:tbl>
       <w:tblPr>
@@ -26063,7 +26027,7 @@
           <w:lang w:val="id-ID" w:eastAsia="en-ID"/>
         </w:rPr>
       </w:pPr>
-      <w:bookmarkStart w:id="60" w:name="_Toc147756973"/>
+      <w:bookmarkStart w:id="58" w:name="_Toc147756973"/>
       <w:r>
         <w:rPr>
           <w:rFonts w:eastAsia="Times New Roman"/>
@@ -26072,7 +26036,7 @@
         </w:rPr>
         <w:t>3.3 Prepocessing</w:t>
       </w:r>
-      <w:bookmarkEnd w:id="60"/>
+      <w:bookmarkEnd w:id="58"/>
     </w:p>
     <w:p>
       <w:pPr>
@@ -26108,7 +26072,7 @@
           <w:lang w:val="id-ID"/>
         </w:rPr>
       </w:pPr>
-      <w:bookmarkStart w:id="61" w:name="_Toc147262837"/>
+      <w:bookmarkStart w:id="59" w:name="_Toc147262837"/>
       <w:r>
         <w:rPr>
           <w:noProof/>
@@ -26200,7 +26164,7 @@
         </w:rPr>
         <w:t xml:space="preserve"> Tabel Persentasi Pembagian data</w:t>
       </w:r>
-      <w:bookmarkEnd w:id="61"/>
+      <w:bookmarkEnd w:id="59"/>
     </w:p>
     <w:tbl>
       <w:tblPr>
@@ -26503,7 +26467,7 @@
           <w:lang w:val="id-ID"/>
         </w:rPr>
       </w:pPr>
-      <w:bookmarkStart w:id="62" w:name="_Toc147262838"/>
+      <w:bookmarkStart w:id="60" w:name="_Toc147262838"/>
       <w:r>
         <w:rPr>
           <w:noProof/>
@@ -26595,7 +26559,7 @@
         </w:rPr>
         <w:t xml:space="preserve">  Tabel Pembagian data Sebelum Augmentasi</w:t>
       </w:r>
-      <w:bookmarkEnd w:id="62"/>
+      <w:bookmarkEnd w:id="60"/>
     </w:p>
     <w:tbl>
       <w:tblPr>
@@ -27507,7 +27471,7 @@
           <w:lang w:val="id-ID"/>
         </w:rPr>
       </w:pPr>
-      <w:bookmarkStart w:id="63" w:name="_Toc147262839"/>
+      <w:bookmarkStart w:id="61" w:name="_Toc147262839"/>
       <w:r>
         <w:rPr>
           <w:noProof/>
@@ -27599,7 +27563,7 @@
         </w:rPr>
         <w:t xml:space="preserve"> Tabel Pembagian data setelah Augmentasi</w:t>
       </w:r>
-      <w:bookmarkEnd w:id="63"/>
+      <w:bookmarkEnd w:id="61"/>
     </w:p>
     <w:tbl>
       <w:tblPr>
@@ -28322,7 +28286,7 @@
           <w:lang w:val="id-ID" w:eastAsia="en-ID"/>
         </w:rPr>
       </w:pPr>
-      <w:bookmarkStart w:id="64" w:name="_Toc147756974"/>
+      <w:bookmarkStart w:id="62" w:name="_Toc147756974"/>
       <w:r>
         <w:rPr>
           <w:rFonts w:eastAsia="Times New Roman"/>
@@ -28332,7 +28296,7 @@
         <w:lastRenderedPageBreak/>
         <w:t>3.4 HSV Coloring</w:t>
       </w:r>
-      <w:bookmarkEnd w:id="64"/>
+      <w:bookmarkEnd w:id="62"/>
     </w:p>
     <w:p>
       <w:pPr>
@@ -28522,7 +28486,7 @@
           <w:lang w:val="id-ID"/>
         </w:rPr>
       </w:pPr>
-      <w:bookmarkStart w:id="65" w:name="_Toc147262767"/>
+      <w:bookmarkStart w:id="63" w:name="_Toc147262767"/>
       <w:r>
         <w:rPr>
           <w:noProof/>
@@ -28614,7 +28578,7 @@
         </w:rPr>
         <w:t xml:space="preserve"> A)Citra Normal B)Citra HSV C)Hasil Masking</w:t>
       </w:r>
-      <w:bookmarkEnd w:id="65"/>
+      <w:bookmarkEnd w:id="63"/>
     </w:p>
     <w:p>
       <w:pPr>
@@ -28650,7 +28614,7 @@
           <w:lang w:val="id-ID" w:eastAsia="en-ID"/>
         </w:rPr>
       </w:pPr>
-      <w:bookmarkStart w:id="66" w:name="_Toc147756975"/>
+      <w:bookmarkStart w:id="64" w:name="_Toc147756975"/>
       <w:r>
         <w:rPr>
           <w:rFonts w:eastAsia="Times New Roman"/>
@@ -28659,7 +28623,7 @@
         </w:rPr>
         <w:t>3.5 Mobile – Net V3</w:t>
       </w:r>
-      <w:bookmarkEnd w:id="66"/>
+      <w:bookmarkEnd w:id="64"/>
     </w:p>
     <w:p>
       <w:pPr>
@@ -28756,7 +28720,7 @@
           <w:lang w:val="id-ID"/>
         </w:rPr>
       </w:pPr>
-      <w:bookmarkStart w:id="67" w:name="_Toc147262840"/>
+      <w:bookmarkStart w:id="65" w:name="_Toc147262840"/>
       <w:r>
         <w:rPr>
           <w:noProof/>
@@ -28848,7 +28812,7 @@
         </w:rPr>
         <w:t xml:space="preserve"> Tabel Arsitektur Mobilenet-V3</w:t>
       </w:r>
-      <w:bookmarkEnd w:id="67"/>
+      <w:bookmarkEnd w:id="65"/>
     </w:p>
     <w:tbl>
       <w:tblPr>
@@ -32881,7 +32845,7 @@
           <w:lang w:val="id-ID" w:eastAsia="en-ID"/>
         </w:rPr>
       </w:pPr>
-      <w:bookmarkStart w:id="68" w:name="_Toc147756976"/>
+      <w:bookmarkStart w:id="66" w:name="_Toc147756976"/>
       <w:r>
         <w:rPr>
           <w:rFonts w:eastAsia="Times New Roman"/>
@@ -32890,7 +32854,7 @@
         </w:rPr>
         <w:t>3.7 Skenario Pengujian</w:t>
       </w:r>
-      <w:bookmarkEnd w:id="68"/>
+      <w:bookmarkEnd w:id="66"/>
     </w:p>
     <w:p>
       <w:pPr>
@@ -32956,7 +32920,7 @@
           <w:lang w:val="id-ID"/>
         </w:rPr>
       </w:pPr>
-      <w:bookmarkStart w:id="69" w:name="_Toc147262841"/>
+      <w:bookmarkStart w:id="67" w:name="_Toc147262841"/>
       <w:r>
         <w:rPr>
           <w:noProof/>
@@ -33048,7 +33012,7 @@
         </w:rPr>
         <w:t xml:space="preserve"> Tabel Skenario Pengujian</w:t>
       </w:r>
-      <w:bookmarkEnd w:id="69"/>
+      <w:bookmarkEnd w:id="67"/>
     </w:p>
     <w:tbl>
       <w:tblPr>
@@ -33434,7 +33398,7 @@
           <w:lang w:val="id-ID" w:eastAsia="en-ID"/>
         </w:rPr>
       </w:pPr>
-      <w:bookmarkStart w:id="70" w:name="_Toc147756977"/>
+      <w:bookmarkStart w:id="68" w:name="_Toc147756977"/>
       <w:r>
         <w:rPr>
           <w:rFonts w:eastAsia="Times New Roman"/>
@@ -33443,7 +33407,7 @@
         </w:rPr>
         <w:t>3.8 Evaluasi</w:t>
       </w:r>
-      <w:bookmarkEnd w:id="70"/>
+      <w:bookmarkEnd w:id="68"/>
     </w:p>
     <w:p>
       <w:pPr>
@@ -33589,7 +33553,7 @@
           <w:lang w:val="id-ID" w:eastAsia="en-ID"/>
         </w:rPr>
       </w:pPr>
-      <w:bookmarkStart w:id="71" w:name="_Toc147756978"/>
+      <w:bookmarkStart w:id="69" w:name="_Toc147756978"/>
       <w:r>
         <w:rPr>
           <w:rFonts w:eastAsia="Times New Roman"/>
@@ -33598,7 +33562,7 @@
         </w:rPr>
         <w:t>3.9 Jadwal Penelitian</w:t>
       </w:r>
-      <w:bookmarkEnd w:id="71"/>
+      <w:bookmarkEnd w:id="69"/>
     </w:p>
     <w:p>
       <w:pPr>
@@ -33608,7 +33572,7 @@
           <w:lang w:val="id-ID"/>
         </w:rPr>
       </w:pPr>
-      <w:bookmarkStart w:id="72" w:name="_Toc147262842"/>
+      <w:bookmarkStart w:id="70" w:name="_Toc147262842"/>
       <w:r>
         <w:rPr>
           <w:noProof/>
@@ -33700,7 +33664,7 @@
         </w:rPr>
         <w:t xml:space="preserve"> Tabel jadwal penelitian</w:t>
       </w:r>
-      <w:bookmarkEnd w:id="72"/>
+      <w:bookmarkEnd w:id="70"/>
     </w:p>
     <w:tbl>
       <w:tblPr>
@@ -34850,7 +34814,7 @@
           <w:lang w:val="id-ID"/>
         </w:rPr>
       </w:pPr>
-      <w:bookmarkStart w:id="73" w:name="_Toc147756979"/>
+      <w:bookmarkStart w:id="71" w:name="_Toc147756979"/>
       <w:r>
         <w:rPr>
           <w:noProof/>
@@ -34859,7 +34823,7 @@
         <w:lastRenderedPageBreak/>
         <w:t>DAFTAR PUSTAKA</w:t>
       </w:r>
-      <w:bookmarkEnd w:id="73"/>
+      <w:bookmarkEnd w:id="71"/>
     </w:p>
     <w:p>
       <w:pPr>
@@ -36949,68 +36913,24 @@
       </w:r>
     </w:p>
   </w:comment>
-  <w:comment w:id="2" w:author="hikarinoaibou66@gmail.com" w:date="2024-01-27T09:12:00Z" w:initials="h">
-    <w:p>
-      <w:pPr>
-        <w:pStyle w:val="CommentText"/>
-      </w:pPr>
-      <w:r>
-        <w:rPr>
-          <w:rStyle w:val="CommentReference"/>
-        </w:rPr>
-        <w:annotationRef/>
-      </w:r>
-      <w:r>
-        <w:t>Hypothesis and e</w:t>
-      </w:r>
-      <w:r>
-        <w:t>x</w:t>
-      </w:r>
-      <w:r>
-        <w:t>pected result</w:t>
-      </w:r>
-    </w:p>
-  </w:comment>
-  <w:comment w:id="3" w:author="hikarinoaibou66@gmail.com" w:date="2024-01-27T09:14:00Z" w:initials="h">
-    <w:p>
-      <w:pPr>
-        <w:pStyle w:val="CommentText"/>
-      </w:pPr>
-      <w:r>
-        <w:rPr>
-          <w:rStyle w:val="CommentReference"/>
-        </w:rPr>
-        <w:annotationRef/>
-      </w:r>
-      <w:r>
-        <w:t>Keywords</w:t>
-      </w:r>
-    </w:p>
-  </w:comment>
 </w:comments>
 </file>
 
 <file path=word/commentsExtended.xml><?xml version="1.0" encoding="utf-8"?>
 <w15:commentsEx xmlns:wpc="http://schemas.microsoft.com/office/word/2010/wordprocessingCanvas" xmlns:cx="http://schemas.microsoft.com/office/drawing/2014/chartex" xmlns:cx1="http://schemas.microsoft.com/office/drawing/2015/9/8/chartex" xmlns:cx2="http://schemas.microsoft.com/office/drawing/2015/10/21/chartex" xmlns:cx3="http://schemas.microsoft.com/office/drawing/2016/5/9/chartex" xmlns:cx4="http://schemas.microsoft.com/office/drawing/2016/5/10/chartex" xmlns:cx5="http://schemas.microsoft.com/office/drawing/2016/5/11/chartex" xmlns:cx6="http://schemas.microsoft.com/office/drawing/2016/5/12/chartex" xmlns:cx7="http://schemas.microsoft.com/office/drawing/2016/5/13/chartex" xmlns:cx8="http://schemas.microsoft.com/office/drawing/2016/5/14/chartex" xmlns:mc="http://schemas.openxmlformats.org/markup-compatibility/2006" xmlns:aink="http://schemas.microsoft.com/office/drawing/2016/ink" xmlns:am3d="http://schemas.microsoft.com/office/drawing/2017/model3d" xmlns:o="urn:schemas-microsoft-com:office:office" xmlns:r="http://schemas.openxmlformats.org/officeDocument/2006/relationships" xmlns:m="http://schemas.openxmlformats.org/officeDocument/2006/math" xmlns:v="urn:schemas-microsoft-com:vml" xmlns:wp14="http://schemas.microsoft.com/office/word/2010/wordprocessingDrawing" xmlns:wp="http://schemas.openxmlformats.org/drawingml/2006/wordprocessingDrawing" xmlns:w10="urn:schemas-microsoft-com:office:word" xmlns:w="http://schemas.openxmlformats.org/wordprocessingml/2006/main" xmlns:w14="http://schemas.microsoft.com/office/word/2010/wordml" xmlns:w15="http://schemas.microsoft.com/office/word/2012/wordml" xmlns:w16cex="http://schemas.microsoft.com/office/word/2018/wordml/cex" xmlns:w16cid="http://schemas.microsoft.com/office/word/2016/wordml/cid" xmlns:w16="http://schemas.microsoft.com/office/word/2018/wordml" xmlns:w16sdtdh="http://schemas.microsoft.com/office/word/2020/wordml/sdtdatahash" xmlns:w16se="http://schemas.microsoft.com/office/word/2015/wordml/symex" xmlns:wpg="http://schemas.microsoft.com/office/word/2010/wordprocessingGroup" xmlns:wpi="http://schemas.microsoft.com/office/word/2010/wordprocessingInk" xmlns:wne="http://schemas.microsoft.com/office/word/2006/wordml" xmlns:wps="http://schemas.microsoft.com/office/word/2010/wordprocessingShape" mc:Ignorable="w14 w15 w16se w16cid w16 w16cex w16sdtdh wp14">
   <w15:commentEx w15:paraId="573270AC" w15:done="0"/>
-  <w15:commentEx w15:paraId="2A3FA781" w15:done="0"/>
-  <w15:commentEx w15:paraId="5E65369F" w15:done="0"/>
 </w15:commentsEx>
 </file>
 
 <file path=word/commentsExtensible.xml><?xml version="1.0" encoding="utf-8"?>
 <w16cex:commentsExtensible xmlns:wpc="http://schemas.microsoft.com/office/word/2010/wordprocessingCanvas" xmlns:cx="http://schemas.microsoft.com/office/drawing/2014/chartex" xmlns:cx1="http://schemas.microsoft.com/office/drawing/2015/9/8/chartex" xmlns:cx2="http://schemas.microsoft.com/office/drawing/2015/10/21/chartex" xmlns:cx3="http://schemas.microsoft.com/office/drawing/2016/5/9/chartex" xmlns:cx4="http://schemas.microsoft.com/office/drawing/2016/5/10/chartex" xmlns:cx5="http://schemas.microsoft.com/office/drawing/2016/5/11/chartex" xmlns:cx6="http://schemas.microsoft.com/office/drawing/2016/5/12/chartex" xmlns:cx7="http://schemas.microsoft.com/office/drawing/2016/5/13/chartex" xmlns:cx8="http://schemas.microsoft.com/office/drawing/2016/5/14/chartex" xmlns:mc="http://schemas.openxmlformats.org/markup-compatibility/2006" xmlns:aink="http://schemas.microsoft.com/office/drawing/2016/ink" xmlns:am3d="http://schemas.microsoft.com/office/drawing/2017/model3d" xmlns:o="urn:schemas-microsoft-com:office:office" xmlns:r="http://schemas.openxmlformats.org/officeDocument/2006/relationships" xmlns:m="http://schemas.openxmlformats.org/officeDocument/2006/math" xmlns:v="urn:schemas-microsoft-com:vml" xmlns:wp14="http://schemas.microsoft.com/office/word/2010/wordprocessingDrawing" xmlns:wp="http://schemas.openxmlformats.org/drawingml/2006/wordprocessingDrawing" xmlns:w10="urn:schemas-microsoft-com:office:word" xmlns:w="http://schemas.openxmlformats.org/wordprocessingml/2006/main" xmlns:w14="http://schemas.microsoft.com/office/word/2010/wordml" xmlns:w15="http://schemas.microsoft.com/office/word/2012/wordml" xmlns:w16cex="http://schemas.microsoft.com/office/word/2018/wordml/cex" xmlns:w16cid="http://schemas.microsoft.com/office/word/2016/wordml/cid" xmlns:w16="http://schemas.microsoft.com/office/word/2018/wordml" xmlns:w16sdtdh="http://schemas.microsoft.com/office/word/2020/wordml/sdtdatahash" xmlns:w16se="http://schemas.microsoft.com/office/word/2015/wordml/symex" xmlns:wpg="http://schemas.microsoft.com/office/word/2010/wordprocessingGroup" xmlns:wpi="http://schemas.microsoft.com/office/word/2010/wordprocessingInk" xmlns:wne="http://schemas.microsoft.com/office/word/2006/wordml" xmlns:wps="http://schemas.microsoft.com/office/word/2010/wordprocessingShape" mc:Ignorable="w14 w15 w16se w16cid w16 w16cex w16sdtdh wp14">
   <w16cex:commentExtensible w16cex:durableId="295F4720" w16cex:dateUtc="2024-01-27T02:10:00Z"/>
-  <w16cex:commentExtensible w16cex:durableId="295F4762" w16cex:dateUtc="2024-01-27T02:12:00Z"/>
-  <w16cex:commentExtensible w16cex:durableId="295F480F" w16cex:dateUtc="2024-01-27T02:14:00Z"/>
 </w16cex:commentsExtensible>
 </file>
 
 <file path=word/commentsIds.xml><?xml version="1.0" encoding="utf-8"?>
 <w16cid:commentsIds xmlns:wpc="http://schemas.microsoft.com/office/word/2010/wordprocessingCanvas" xmlns:cx="http://schemas.microsoft.com/office/drawing/2014/chartex" xmlns:cx1="http://schemas.microsoft.com/office/drawing/2015/9/8/chartex" xmlns:cx2="http://schemas.microsoft.com/office/drawing/2015/10/21/chartex" xmlns:cx3="http://schemas.microsoft.com/office/drawing/2016/5/9/chartex" xmlns:cx4="http://schemas.microsoft.com/office/drawing/2016/5/10/chartex" xmlns:cx5="http://schemas.microsoft.com/office/drawing/2016/5/11/chartex" xmlns:cx6="http://schemas.microsoft.com/office/drawing/2016/5/12/chartex" xmlns:cx7="http://schemas.microsoft.com/office/drawing/2016/5/13/chartex" xmlns:cx8="http://schemas.microsoft.com/office/drawing/2016/5/14/chartex" xmlns:mc="http://schemas.openxmlformats.org/markup-compatibility/2006" xmlns:aink="http://schemas.microsoft.com/office/drawing/2016/ink" xmlns:am3d="http://schemas.microsoft.com/office/drawing/2017/model3d" xmlns:o="urn:schemas-microsoft-com:office:office" xmlns:r="http://schemas.openxmlformats.org/officeDocument/2006/relationships" xmlns:m="http://schemas.openxmlformats.org/officeDocument/2006/math" xmlns:v="urn:schemas-microsoft-com:vml" xmlns:wp14="http://schemas.microsoft.com/office/word/2010/wordprocessingDrawing" xmlns:wp="http://schemas.openxmlformats.org/drawingml/2006/wordprocessingDrawing" xmlns:w10="urn:schemas-microsoft-com:office:word" xmlns:w="http://schemas.openxmlformats.org/wordprocessingml/2006/main" xmlns:w14="http://schemas.microsoft.com/office/word/2010/wordml" xmlns:w15="http://schemas.microsoft.com/office/word/2012/wordml" xmlns:w16cex="http://schemas.microsoft.com/office/word/2018/wordml/cex" xmlns:w16cid="http://schemas.microsoft.com/office/word/2016/wordml/cid" xmlns:w16="http://schemas.microsoft.com/office/word/2018/wordml" xmlns:w16sdtdh="http://schemas.microsoft.com/office/word/2020/wordml/sdtdatahash" xmlns:w16se="http://schemas.microsoft.com/office/word/2015/wordml/symex" xmlns:wpg="http://schemas.microsoft.com/office/word/2010/wordprocessingGroup" xmlns:wpi="http://schemas.microsoft.com/office/word/2010/wordprocessingInk" xmlns:wne="http://schemas.microsoft.com/office/word/2006/wordml" xmlns:wps="http://schemas.microsoft.com/office/word/2010/wordprocessingShape" mc:Ignorable="w14 w15 w16se w16cid w16 w16cex w16sdtdh wp14">
   <w16cid:commentId w16cid:paraId="573270AC" w16cid:durableId="295F4720"/>
-  <w16cid:commentId w16cid:paraId="2A3FA781" w16cid:durableId="295F4762"/>
-  <w16cid:commentId w16cid:paraId="5E65369F" w16cid:durableId="295F480F"/>
 </w16cid:commentsIds>
 </file>
 

</xml_diff>

<commit_message>
update problem statement and research contribution
</commit_message>
<xml_diff>
--- a/proposal_20-130.docx
+++ b/proposal_20-130.docx
@@ -59,7 +59,7 @@
           <w:noProof/>
           <w:sz w:val="26"/>
           <w:szCs w:val="26"/>
-          <w:lang w:val="id-ID"/>
+          <w:lang w:val="en-US"/>
         </w:rPr>
       </w:pPr>
       <w:r>
@@ -70,17 +70,7 @@
           <w:szCs w:val="26"/>
           <w:lang w:val="en-US"/>
         </w:rPr>
-        <w:t xml:space="preserve">IMPLEMENTASI </w:t>
-      </w:r>
-      <w:r>
-        <w:rPr>
-          <w:b/>
-          <w:noProof/>
-          <w:sz w:val="26"/>
-          <w:szCs w:val="26"/>
-          <w:lang w:val="id-ID"/>
-        </w:rPr>
-        <w:t xml:space="preserve">PENCARIAN </w:t>
+        <w:t>SISTEM</w:t>
       </w:r>
       <w:r>
         <w:rPr>
@@ -90,7 +80,7 @@
           <w:szCs w:val="26"/>
           <w:lang w:val="en-US"/>
         </w:rPr>
-        <w:t xml:space="preserve">INFORMASI </w:t>
+        <w:t xml:space="preserve"> </w:t>
       </w:r>
       <w:r>
         <w:rPr>
@@ -100,7 +90,7 @@
           <w:szCs w:val="26"/>
           <w:lang w:val="id-ID"/>
         </w:rPr>
-        <w:t xml:space="preserve">PUTUSAN </w:t>
+        <w:t xml:space="preserve">PENCARIAN </w:t>
       </w:r>
       <w:r>
         <w:rPr>
@@ -108,10 +98,60 @@
           <w:noProof/>
           <w:sz w:val="26"/>
           <w:szCs w:val="26"/>
+          <w:lang w:val="en-US"/>
+        </w:rPr>
+        <w:t>DOKUMEN</w:t>
+      </w:r>
+      <w:r>
+        <w:rPr>
+          <w:b/>
+          <w:noProof/>
+          <w:sz w:val="26"/>
+          <w:szCs w:val="26"/>
+          <w:lang w:val="en-US"/>
+        </w:rPr>
+        <w:t xml:space="preserve"> </w:t>
+      </w:r>
+      <w:r>
+        <w:rPr>
+          <w:b/>
+          <w:noProof/>
+          <w:sz w:val="26"/>
+          <w:szCs w:val="26"/>
+          <w:lang w:val="id-ID"/>
+        </w:rPr>
+        <w:t xml:space="preserve">PUTUSAN </w:t>
+      </w:r>
+      <w:r>
+        <w:rPr>
+          <w:b/>
+          <w:noProof/>
+          <w:sz w:val="26"/>
+          <w:szCs w:val="26"/>
           <w:lang w:val="id-ID"/>
         </w:rPr>
         <w:t>PENGADILAN</w:t>
       </w:r>
+      <w:r>
+        <w:rPr>
+          <w:b/>
+          <w:noProof/>
+          <w:sz w:val="26"/>
+          <w:szCs w:val="26"/>
+          <w:lang w:val="en-US"/>
+        </w:rPr>
+        <w:t xml:space="preserve"> DENGAN RERANKER BERBASIS </w:t>
+      </w:r>
+      <w:r>
+        <w:rPr>
+          <w:b/>
+          <w:noProof/>
+          <w:sz w:val="26"/>
+          <w:szCs w:val="26"/>
+          <w:lang w:val="en-US"/>
+        </w:rPr>
+        <w:t>BERT</w:t>
+      </w:r>
     </w:p>
     <w:p>
       <w:pPr>
@@ -120,12 +160,16 @@
           <w:b/>
           <w:noProof/>
           <w:sz w:val="20"/>
+          <w:lang w:val="en-US"/>
         </w:rPr>
       </w:pPr>
     </w:p>
     <w:p>
       <w:pPr>
         <w:pStyle w:val="BodyText"/>
+        <w:tabs>
+          <w:tab w:val="left" w:pos="5430"/>
+        </w:tabs>
         <w:rPr>
           <w:b/>
           <w:noProof/>
@@ -657,22 +701,29 @@
       <w:pPr>
         <w:rPr>
           <w:noProof/>
-          <w:lang w:val="id-ID"/>
-        </w:rPr>
-      </w:pPr>
-      <w:r>
-        <w:rPr>
-          <w:noProof/>
-          <w:lang w:val="id-ID"/>
-        </w:rPr>
-        <w:t>Jumlah dokumen putusan pengadilan yang dipublikasikan oleh Mahkamah Agung Republik Indonesia</w:t>
-      </w:r>
-      <w:r>
-        <w:rPr>
-          <w:noProof/>
-          <w:lang w:val="id-ID"/>
-        </w:rPr>
-        <w:t xml:space="preserve"> terus</w:t>
+          <w:lang w:val="en-US"/>
+        </w:rPr>
+      </w:pPr>
+      <w:r>
+        <w:rPr>
+          <w:noProof/>
+          <w:lang w:val="id-ID"/>
+        </w:rPr>
+        <w:t xml:space="preserve">Jumlah dokumen putusan pengadilan yang dipublikasikan </w:t>
+      </w:r>
+      <w:r>
+        <w:rPr>
+          <w:noProof/>
+          <w:lang w:val="en-US"/>
+        </w:rPr>
+        <w:t xml:space="preserve">pada situs web resmi </w:t>
+      </w:r>
+      <w:r>
+        <w:rPr>
+          <w:noProof/>
+          <w:lang w:val="id-ID"/>
+        </w:rPr>
+        <w:t>Mahkamah Agung Republik Indonesia</w:t>
       </w:r>
       <w:r>
         <w:rPr>
@@ -686,6 +737,20 @@
           <w:noProof/>
           <w:lang w:val="id-ID"/>
         </w:rPr>
+        <w:t>terus</w:t>
+      </w:r>
+      <w:r>
+        <w:rPr>
+          <w:noProof/>
+          <w:lang w:val="id-ID"/>
+        </w:rPr>
+        <w:t xml:space="preserve"> </w:t>
+      </w:r>
+      <w:r>
+        <w:rPr>
+          <w:noProof/>
+          <w:lang w:val="id-ID"/>
+        </w:rPr>
         <w:t>bertambah dengan rata-rata 900.000 kasus per-tahun.</w:t>
       </w:r>
       <w:r>
@@ -754,408 +819,257 @@
       <w:r>
         <w:rPr>
           <w:noProof/>
-          <w:lang w:val="id-ID"/>
-        </w:rPr>
-        <w:t xml:space="preserve">. </w:t>
-      </w:r>
-      <w:r>
-        <w:rPr>
-          <w:noProof/>
           <w:lang w:val="en-US"/>
         </w:rPr>
-        <w:t>Tantangan dalam</w:t>
+        <w:t>. Kendati demikian metode pencarian yang digunakan situs resmi Mahkamah Agung masih menggunakan metode</w:t>
       </w:r>
       <w:r>
         <w:rPr>
           <w:noProof/>
           <w:lang w:val="en-US"/>
         </w:rPr>
+        <w:t xml:space="preserve"> pencarian tradisional</w:t>
+      </w:r>
+      <w:r>
+        <w:rPr>
+          <w:noProof/>
+          <w:lang w:val="en-US"/>
+        </w:rPr>
         <w:t xml:space="preserve"> </w:t>
       </w:r>
       <w:r>
         <w:rPr>
-          <w:noProof/>
-          <w:lang w:val="en-US"/>
-        </w:rPr>
-        <w:t>pencarian informasi</w:t>
-      </w:r>
-      <w:r>
-        <w:rPr>
-          <w:noProof/>
-          <w:lang w:val="en-US"/>
-        </w:rPr>
-        <w:t xml:space="preserve"> dokumen </w:t>
-      </w:r>
-      <w:r>
-        <w:rPr>
-          <w:noProof/>
-          <w:lang w:val="en-US"/>
-        </w:rPr>
-        <w:t xml:space="preserve">putusan pengadilan adalah </w:t>
-      </w:r>
-      <w:r>
-        <w:rPr>
-          <w:noProof/>
-          <w:lang w:val="en-US"/>
-        </w:rPr>
-        <w:t>pemahaman kompleksitas, keunikan kontekstual dan panjangnya isi dokumen</w:t>
-      </w:r>
-      <w:r>
-        <w:rPr>
-          <w:noProof/>
-          <w:lang w:val="id-ID"/>
-        </w:rPr>
-        <w:t>.</w:t>
-      </w:r>
-      <w:r>
-        <w:rPr>
-          <w:noProof/>
-          <w:color w:val="FF0000"/>
-          <w:lang w:val="en-US"/>
-        </w:rPr>
-        <w:t xml:space="preserve"> </w:t>
-      </w:r>
-      <w:r>
-        <w:rPr>
-          <w:bCs/>
           <w:i/>
           <w:iCs/>
           <w:noProof/>
-          <w:color w:val="FF0000"/>
           <w:lang w:val="en-US"/>
         </w:rPr>
-        <w:t>Retrieval-Augmented Generation</w:t>
-      </w:r>
-      <w:r>
-        <w:rPr>
-          <w:bCs/>
+        <w:t>boolean search</w:t>
+      </w:r>
+      <w:r>
+        <w:rPr>
+          <w:noProof/>
+          <w:lang w:val="en-US"/>
+        </w:rPr>
+        <w:t xml:space="preserve"> </w:t>
+      </w:r>
+      <w:r>
+        <w:rPr>
+          <w:noProof/>
+          <w:lang w:val="en-US"/>
+        </w:rPr>
+        <w:t xml:space="preserve">yang menuntut pengguna untuk memiliki keahlian teknis yang tinggi agar dapat menggunakan sistem dengan maksimal. Penelitian ini bermaksud untuk menerapkan metode pencarian berbasis model probabilistik (BM25) yang digabung dengan </w:t>
+      </w:r>
+      <w:r>
+        <w:rPr>
           <w:i/>
           <w:iCs/>
           <w:noProof/>
-          <w:color w:val="FF0000"/>
           <w:lang w:val="en-US"/>
         </w:rPr>
-        <w:t xml:space="preserve"> (RAG)</w:t>
-      </w:r>
-      <w:r>
-        <w:rPr>
-          <w:bCs/>
-          <w:noProof/>
-          <w:color w:val="FF0000"/>
-          <w:lang w:val="en-US"/>
-        </w:rPr>
-        <w:t xml:space="preserve"> </w:t>
-      </w:r>
-      <w:r>
-        <w:rPr>
-          <w:bCs/>
-          <w:noProof/>
-          <w:color w:val="FF0000"/>
-          <w:lang w:val="en-US"/>
-        </w:rPr>
-        <w:t>adalah</w:t>
-      </w:r>
-      <w:r>
-        <w:rPr>
-          <w:bCs/>
-          <w:noProof/>
-          <w:color w:val="FF0000"/>
-          <w:lang w:val="en-US"/>
-        </w:rPr>
-        <w:t xml:space="preserve"> arsitektur yang menggabungkan </w:t>
-      </w:r>
-      <w:r>
-        <w:rPr>
-          <w:bCs/>
+        <w:t>reranker</w:t>
+      </w:r>
+      <w:r>
+        <w:rPr>
           <w:i/>
           <w:iCs/>
           <w:noProof/>
-          <w:color w:val="FF0000"/>
           <w:lang w:val="en-US"/>
         </w:rPr>
-        <w:t>Information Retrieval</w:t>
-      </w:r>
-      <w:r>
-        <w:rPr>
-          <w:bCs/>
-          <w:noProof/>
-          <w:color w:val="FF0000"/>
+        <w:t xml:space="preserve"> </w:t>
+      </w:r>
+      <w:r>
+        <w:rPr>
+          <w:noProof/>
           <w:lang w:val="en-US"/>
         </w:rPr>
-        <w:t xml:space="preserve"> </w:t>
-      </w:r>
-      <w:r>
-        <w:rPr>
-          <w:bCs/>
-          <w:noProof/>
-          <w:color w:val="FF0000"/>
-          <w:lang w:val="en-US"/>
-        </w:rPr>
-        <w:t>dengan</w:t>
-      </w:r>
-      <w:r>
-        <w:rPr>
-          <w:bCs/>
-          <w:noProof/>
-          <w:color w:val="FF0000"/>
-          <w:lang w:val="en-US"/>
-        </w:rPr>
-        <w:t xml:space="preserve"> </w:t>
-      </w:r>
-      <w:r>
-        <w:rPr>
-          <w:bCs/>
+        <w:t xml:space="preserve">berbasis </w:t>
+      </w:r>
+      <w:r>
+        <w:rPr>
           <w:i/>
           <w:iCs/>
           <w:noProof/>
-          <w:color w:val="FF0000"/>
-          <w:lang w:val="en-US"/>
-        </w:rPr>
-        <w:t>Natural Language Generation (NLG</w:t>
-      </w:r>
-      <w:r>
-        <w:rPr>
-          <w:bCs/>
+        </w:rPr>
+        <w:t>Bidirectional Encoder Representations from Transformers</w:t>
+      </w:r>
+      <w:r>
+        <w:rPr>
           <w:i/>
           <w:iCs/>
           <w:noProof/>
-          <w:color w:val="FF0000"/>
-          <w:lang w:val="en-US"/>
-        </w:rPr>
-        <w:t>)</w:t>
-      </w:r>
-      <w:r>
-        <w:rPr>
-          <w:bCs/>
+        </w:rPr>
+        <w:t xml:space="preserve"> (BERT). </w:t>
+      </w:r>
+      <w:r>
+        <w:rPr>
+          <w:noProof/>
+        </w:rPr>
+        <w:t>Teknik BM25 m</w:t>
+      </w:r>
+      <w:r>
+        <w:rPr>
+          <w:noProof/>
+        </w:rPr>
+        <w:t xml:space="preserve">empertimbangkan </w:t>
+      </w:r>
+      <w:r>
+        <w:rPr>
+          <w:noProof/>
+        </w:rPr>
+        <w:t xml:space="preserve">frekuensi </w:t>
+      </w:r>
+      <w:r>
+        <w:rPr>
           <w:i/>
           <w:iCs/>
           <w:noProof/>
-          <w:color w:val="FF0000"/>
-          <w:lang w:val="en-US"/>
-        </w:rPr>
-        <w:t xml:space="preserve"> </w:t>
-      </w:r>
-      <w:r>
-        <w:rPr>
-          <w:bCs/>
-          <w:noProof/>
-          <w:color w:val="FF0000"/>
-          <w:lang w:val="en-US"/>
-        </w:rPr>
-        <w:t xml:space="preserve">dari </w:t>
-      </w:r>
-      <w:r>
-        <w:rPr>
-          <w:bCs/>
+        </w:rPr>
+        <w:t>term</w:t>
+      </w:r>
+      <w:r>
+        <w:rPr>
+          <w:noProof/>
+        </w:rPr>
+        <w:t xml:space="preserve"> dan karakteristik dokumen</w:t>
+      </w:r>
+      <w:r>
+        <w:rPr>
+          <w:noProof/>
+        </w:rPr>
+        <w:t xml:space="preserve"> sehingga dapat meningkatkan fleksibilitas query serta menangani kompleksitas dan panjang dokumen. Sedangkan komponen </w:t>
+      </w:r>
+      <w:r>
+        <w:rPr>
           <w:i/>
           <w:iCs/>
           <w:noProof/>
-          <w:color w:val="FF0000"/>
-          <w:lang w:val="en-US"/>
-        </w:rPr>
-        <w:t>Large Language Model (LLM)</w:t>
-      </w:r>
-      <w:r>
-        <w:rPr>
-          <w:noProof/>
-          <w:color w:val="FF0000"/>
-          <w:lang w:val="en-US"/>
-        </w:rPr>
-        <w:t xml:space="preserve">. </w:t>
-      </w:r>
-      <w:r>
-        <w:rPr>
-          <w:bCs/>
+        </w:rPr>
+        <w:t>reranker</w:t>
+      </w:r>
+      <w:r>
+        <w:rPr>
           <w:i/>
           <w:iCs/>
           <w:noProof/>
-          <w:color w:val="FF0000"/>
-          <w:lang w:val="en-US"/>
-        </w:rPr>
-        <w:t xml:space="preserve">RAG </w:t>
-      </w:r>
-      <w:r>
-        <w:rPr>
-          <w:bCs/>
-          <w:noProof/>
-          <w:color w:val="FF0000"/>
-          <w:lang w:val="en-US"/>
-        </w:rPr>
-        <w:t>telah banyak dibuktikan efektif dan akurat dalam</w:t>
-      </w:r>
-      <w:r>
-        <w:rPr>
-          <w:bCs/>
-          <w:noProof/>
-          <w:color w:val="FF0000"/>
-          <w:lang w:val="en-US"/>
-        </w:rPr>
-        <w:t xml:space="preserve"> tugas-tugas </w:t>
-      </w:r>
-      <w:r>
-        <w:rPr>
-          <w:bCs/>
+        </w:rPr>
+        <w:t xml:space="preserve"> </w:t>
+      </w:r>
+      <w:r>
+        <w:rPr>
+          <w:noProof/>
+        </w:rPr>
+        <w:t>berfungsi untuk meningkatkan relevansi dokumen</w:t>
+      </w:r>
+      <w:r>
+        <w:rPr>
+          <w:noProof/>
+        </w:rPr>
+        <w:t xml:space="preserve"> hasil BM25</w:t>
+      </w:r>
+      <w:r>
+        <w:rPr>
+          <w:noProof/>
+        </w:rPr>
+        <w:t xml:space="preserve"> dengan mempertimbangkan</w:t>
+      </w:r>
+      <w:r>
+        <w:rPr>
+          <w:noProof/>
+        </w:rPr>
+        <w:t xml:space="preserve"> pemahaman semantik menggunakan model </w:t>
+      </w:r>
+      <w:r>
+        <w:rPr>
           <w:i/>
           <w:iCs/>
           <w:noProof/>
-          <w:color w:val="FF0000"/>
+        </w:rPr>
+        <w:t>pre-trained</w:t>
+      </w:r>
+      <w:r>
+        <w:rPr>
+          <w:noProof/>
+        </w:rPr>
+        <w:t xml:space="preserve"> berbasis transformer. </w:t>
+      </w:r>
+      <w:r>
+        <w:rPr>
+          <w:noProof/>
           <w:lang w:val="en-US"/>
         </w:rPr>
-        <w:t xml:space="preserve">NLP </w:t>
+        <w:t xml:space="preserve">Pengaplikasian </w:t>
+      </w:r>
+      <w:r>
+        <w:rPr>
+          <w:noProof/>
+          <w:lang w:val="en-US"/>
+        </w:rPr>
+        <w:t xml:space="preserve"> diharapkan </w:t>
       </w:r>
       <w:r>
         <w:rPr>
           <w:bCs/>
           <w:noProof/>
-          <w:color w:val="FF0000"/>
           <w:lang w:val="en-US"/>
         </w:rPr>
-        <w:t xml:space="preserve">yang memerlukan </w:t>
+        <w:t xml:space="preserve">dapat </w:t>
       </w:r>
       <w:r>
         <w:rPr>
           <w:bCs/>
           <w:noProof/>
-          <w:color w:val="FF0000"/>
           <w:lang w:val="en-US"/>
         </w:rPr>
-        <w:t xml:space="preserve">informasi faktual dan </w:t>
+        <w:t xml:space="preserve">meningkatkan </w:t>
       </w:r>
       <w:r>
         <w:rPr>
           <w:bCs/>
           <w:noProof/>
-          <w:color w:val="FF0000"/>
           <w:lang w:val="en-US"/>
         </w:rPr>
-        <w:t>pemahaman</w:t>
+        <w:t xml:space="preserve">akurasi dan fleksibilitas </w:t>
       </w:r>
       <w:r>
         <w:rPr>
           <w:bCs/>
           <w:noProof/>
-          <w:color w:val="FF0000"/>
           <w:lang w:val="en-US"/>
         </w:rPr>
-        <w:t xml:space="preserve"> bahasa yang</w:t>
+        <w:t xml:space="preserve">pencarian </w:t>
       </w:r>
       <w:r>
         <w:rPr>
           <w:bCs/>
           <w:noProof/>
-          <w:color w:val="FF0000"/>
           <w:lang w:val="en-US"/>
         </w:rPr>
-        <w:t xml:space="preserve"> kompleks. Penelitian ini bermaksud untuk </w:t>
+        <w:t>dokumen putusan pengadilan sehingga dapat meningkatkan efektifitas dan efisiensi</w:t>
       </w:r>
       <w:r>
         <w:rPr>
           <w:bCs/>
           <w:noProof/>
-          <w:color w:val="FF0000"/>
           <w:lang w:val="en-US"/>
         </w:rPr>
-        <w:t xml:space="preserve">mengimplemetasikan </w:t>
+        <w:t xml:space="preserve"> </w:t>
       </w:r>
       <w:r>
         <w:rPr>
           <w:bCs/>
           <w:noProof/>
-          <w:color w:val="FF0000"/>
           <w:lang w:val="en-US"/>
         </w:rPr>
-        <w:t xml:space="preserve">arsitektur </w:t>
+        <w:t xml:space="preserve">pekerjaan para </w:t>
       </w:r>
       <w:r>
         <w:rPr>
           <w:bCs/>
-          <w:i/>
-          <w:iCs/>
-          <w:noProof/>
-          <w:color w:val="FF0000"/>
+          <w:noProof/>
           <w:lang w:val="en-US"/>
         </w:rPr>
-        <w:t xml:space="preserve">RAG </w:t>
-      </w:r>
-      <w:r>
-        <w:rPr>
-          <w:bCs/>
-          <w:noProof/>
-          <w:color w:val="FF0000"/>
-          <w:lang w:val="en-US"/>
-        </w:rPr>
-        <w:t xml:space="preserve">dengan LLM : </w:t>
-      </w:r>
-      <w:r>
-        <w:rPr>
-          <w:bCs/>
-          <w:noProof/>
-          <w:color w:val="FF0000"/>
-          <w:highlight w:val="yellow"/>
-          <w:lang w:val="en-US"/>
-        </w:rPr>
-        <w:t>(</w:t>
-      </w:r>
-      <w:r>
-        <w:rPr>
-          <w:bCs/>
-          <w:noProof/>
-          <w:color w:val="FF0000"/>
-          <w:highlight w:val="yellow"/>
-          <w:lang w:val="en-US"/>
-        </w:rPr>
-        <w:t>gemini/gpt3.5</w:t>
-      </w:r>
-      <w:r>
-        <w:rPr>
-          <w:bCs/>
-          <w:noProof/>
-          <w:color w:val="FF0000"/>
-          <w:highlight w:val="yellow"/>
-          <w:lang w:val="en-US"/>
-        </w:rPr>
-        <w:t>)</w:t>
-      </w:r>
-      <w:r>
-        <w:rPr>
-          <w:bCs/>
-          <w:noProof/>
-          <w:color w:val="FF0000"/>
-          <w:lang w:val="en-US"/>
-        </w:rPr>
-        <w:t xml:space="preserve"> </w:t>
-      </w:r>
-      <w:r>
-        <w:rPr>
-          <w:bCs/>
-          <w:noProof/>
-          <w:lang w:val="en-US"/>
-        </w:rPr>
-        <w:t>sebagai generator un</w:t>
-      </w:r>
-      <w:r>
-        <w:rPr>
-          <w:bCs/>
-          <w:noProof/>
-          <w:lang w:val="en-US"/>
-        </w:rPr>
-        <w:t xml:space="preserve">tuk sistem </w:t>
-      </w:r>
-      <w:r>
-        <w:rPr>
-          <w:bCs/>
-          <w:noProof/>
-          <w:lang w:val="en-US"/>
-        </w:rPr>
-        <w:t xml:space="preserve">pencarian informasi </w:t>
-      </w:r>
-      <w:r>
-        <w:rPr>
-          <w:bCs/>
-          <w:noProof/>
-          <w:lang w:val="en-US"/>
-        </w:rPr>
-        <w:t>putusan pengadilan Mahkamah Agung Republik indonesia dengan tujuan untuk meningkatkan efisiensi proses pencarian dan analisis dokumen oleh praktisi hukum.</w:t>
+        <w:t>praktisi hukum.</w:t>
       </w:r>
     </w:p>
     <w:p>
@@ -1202,14 +1116,35 @@
           <w:noProof/>
           <w:lang w:val="id-ID"/>
         </w:rPr>
-        <w:t>Information Retrieval, Case Law Retrieval</w:t>
+        <w:t xml:space="preserve">Information Retrieval, </w:t>
       </w:r>
       <w:r>
         <w:rPr>
           <w:noProof/>
           <w:lang w:val="en-US"/>
         </w:rPr>
-        <w:t>, Retrieval Augmented Generation</w:t>
+        <w:t xml:space="preserve">Legal </w:t>
+      </w:r>
+      <w:r>
+        <w:rPr>
+          <w:noProof/>
+          <w:lang w:val="id-ID"/>
+        </w:rPr>
+        <w:t>Case Retrieval</w:t>
+      </w:r>
+      <w:r>
+        <w:rPr>
+          <w:noProof/>
+          <w:lang w:val="en-US"/>
+        </w:rPr>
+        <w:t xml:space="preserve">, </w:t>
+      </w:r>
+      <w:r>
+        <w:rPr>
+          <w:noProof/>
+          <w:lang w:val="en-US"/>
+        </w:rPr>
+        <w:t>BERT</w:t>
       </w:r>
     </w:p>
     <w:p>
@@ -8747,7 +8682,16 @@
           <w:szCs w:val="24"/>
           <w:lang w:val="en-US"/>
         </w:rPr>
-        <w:t>, filtering, skill user</w:t>
+        <w:t>, filtering</w:t>
+      </w:r>
+      <w:r>
+        <w:rPr>
+          <w:rFonts w:cs="Times New Roman"/>
+          <w:noProof/>
+          <w:szCs w:val="24"/>
+          <w:lang w:val="en-US"/>
+        </w:rPr>
+        <w:t>, akurasi</w:t>
       </w:r>
     </w:p>
     <w:p>
@@ -8767,7 +8711,43 @@
           <w:szCs w:val="24"/>
           <w:lang w:val="en-US"/>
         </w:rPr>
-        <w:t xml:space="preserve">Keunggulan dan kelemahan </w:t>
+        <w:t>Keunggulan</w:t>
+      </w:r>
+      <w:r>
+        <w:rPr>
+          <w:rFonts w:cs="Times New Roman"/>
+          <w:noProof/>
+          <w:szCs w:val="24"/>
+          <w:lang w:val="en-US"/>
+        </w:rPr>
+        <w:t xml:space="preserve"> boolean</w:t>
+      </w:r>
+      <w:r>
+        <w:rPr>
+          <w:rFonts w:cs="Times New Roman"/>
+          <w:noProof/>
+          <w:szCs w:val="24"/>
+          <w:lang w:val="en-US"/>
+        </w:rPr>
+        <w:t xml:space="preserve">, </w:t>
+      </w:r>
+      <w:r>
+        <w:rPr>
+          <w:rFonts w:cs="Times New Roman"/>
+          <w:noProof/>
+          <w:szCs w:val="24"/>
+          <w:lang w:val="en-US"/>
+        </w:rPr>
+        <w:t>kelemahan</w:t>
+      </w:r>
+      <w:r>
+        <w:rPr>
+          <w:rFonts w:cs="Times New Roman"/>
+          <w:noProof/>
+          <w:szCs w:val="24"/>
+          <w:lang w:val="en-US"/>
+        </w:rPr>
+        <w:t>, solusi</w:t>
       </w:r>
     </w:p>
     <w:p>
@@ -8787,7 +8767,52 @@
           <w:szCs w:val="24"/>
           <w:lang w:val="en-US"/>
         </w:rPr>
-        <w:t>Pretrained LLM, RAG, tujuan, keunggulan</w:t>
+        <w:t xml:space="preserve">Pretrained </w:t>
+      </w:r>
+      <w:r>
+        <w:rPr>
+          <w:rFonts w:cs="Times New Roman"/>
+          <w:noProof/>
+          <w:szCs w:val="24"/>
+          <w:lang w:val="en-US"/>
+        </w:rPr>
+        <w:t>BERT</w:t>
+      </w:r>
+      <w:r>
+        <w:rPr>
+          <w:rFonts w:cs="Times New Roman"/>
+          <w:noProof/>
+          <w:szCs w:val="24"/>
+          <w:lang w:val="en-US"/>
+        </w:rPr>
+        <w:t xml:space="preserve">, </w:t>
+      </w:r>
+      <w:r>
+        <w:rPr>
+          <w:rFonts w:cs="Times New Roman"/>
+          <w:noProof/>
+          <w:szCs w:val="24"/>
+          <w:lang w:val="en-US"/>
+        </w:rPr>
+        <w:t>poin unggul</w:t>
+      </w:r>
+      <w:r>
+        <w:rPr>
+          <w:rFonts w:cs="Times New Roman"/>
+          <w:noProof/>
+          <w:szCs w:val="24"/>
+          <w:lang w:val="en-US"/>
+        </w:rPr>
+        <w:t xml:space="preserve">, </w:t>
+      </w:r>
+      <w:r>
+        <w:rPr>
+          <w:rFonts w:cs="Times New Roman"/>
+          <w:noProof/>
+          <w:szCs w:val="24"/>
+          <w:lang w:val="en-US"/>
+        </w:rPr>
+        <w:t>sekilas bukti keunggulan</w:t>
       </w:r>
     </w:p>
     <w:p>
@@ -8807,7 +8832,25 @@
           <w:szCs w:val="24"/>
           <w:lang w:val="en-US"/>
         </w:rPr>
-        <w:t>Penelitian ini bermaksud, kenapa, harapan</w:t>
+        <w:t xml:space="preserve">Penelitian ini, </w:t>
+      </w:r>
+      <w:r>
+        <w:rPr>
+          <w:rFonts w:cs="Times New Roman"/>
+          <w:noProof/>
+          <w:szCs w:val="24"/>
+          <w:lang w:val="en-US"/>
+        </w:rPr>
+        <w:t>hipotesis singkat</w:t>
+      </w:r>
+      <w:r>
+        <w:rPr>
+          <w:rFonts w:cs="Times New Roman"/>
+          <w:noProof/>
+          <w:szCs w:val="24"/>
+          <w:lang w:val="en-US"/>
+        </w:rPr>
+        <w:t>, harapan</w:t>
       </w:r>
     </w:p>
     <w:p>
@@ -8984,7 +9027,47 @@
           <w:szCs w:val="24"/>
           <w:lang w:val="en-US"/>
         </w:rPr>
-        <w:t xml:space="preserve">Implementasi model tanya-jawab </w:t>
+        <w:t xml:space="preserve">Implementasi </w:t>
+      </w:r>
+      <w:r>
+        <w:rPr>
+          <w:rFonts w:cs="Times New Roman"/>
+          <w:noProof/>
+          <w:color w:val="000000"/>
+          <w:szCs w:val="24"/>
+          <w:lang w:val="en-US"/>
+        </w:rPr>
+        <w:t xml:space="preserve">model pencarian dengan </w:t>
+      </w:r>
+      <w:r>
+        <w:rPr>
+          <w:rFonts w:cs="Times New Roman"/>
+          <w:noProof/>
+          <w:color w:val="000000"/>
+          <w:szCs w:val="24"/>
+          <w:lang w:val="en-US"/>
+        </w:rPr>
+        <w:t xml:space="preserve">algoritma </w:t>
+      </w:r>
+      <w:r>
+        <w:rPr>
+          <w:rFonts w:cs="Times New Roman"/>
+          <w:noProof/>
+          <w:color w:val="000000"/>
+          <w:szCs w:val="24"/>
+          <w:lang w:val="en-US"/>
+        </w:rPr>
+        <w:t xml:space="preserve">pemeringkatan probabilistik berbasis </w:t>
+      </w:r>
+      <w:r>
+        <w:rPr>
+          <w:rFonts w:cs="Times New Roman"/>
+          <w:noProof/>
+          <w:color w:val="000000"/>
+          <w:szCs w:val="24"/>
+          <w:lang w:val="en-US"/>
+        </w:rPr>
+        <w:t xml:space="preserve"> </w:t>
       </w:r>
       <w:r>
         <w:rPr>
@@ -8996,7 +9079,7 @@
           <w:szCs w:val="24"/>
           <w:lang w:val="en-US"/>
         </w:rPr>
-        <w:t>(Question-Answering)</w:t>
+        <w:t>term</w:t>
       </w:r>
       <w:r>
         <w:rPr>
@@ -9006,7 +9089,17 @@
           <w:szCs w:val="24"/>
           <w:lang w:val="en-US"/>
         </w:rPr>
-        <w:t xml:space="preserve"> berbasis arsitektur </w:t>
+        <w:t xml:space="preserve"> yaitu BM25 </w:t>
+      </w:r>
+      <w:r>
+        <w:rPr>
+          <w:rFonts w:cs="Times New Roman"/>
+          <w:noProof/>
+          <w:color w:val="000000"/>
+          <w:szCs w:val="24"/>
+          <w:lang w:val="en-US"/>
+        </w:rPr>
+        <w:t xml:space="preserve">dengan komponen </w:t>
       </w:r>
       <w:r>
         <w:rPr>
@@ -9018,7 +9111,7 @@
           <w:szCs w:val="24"/>
           <w:lang w:val="en-US"/>
         </w:rPr>
-        <w:t>Retrieval-Augmented Generation (RAG)</w:t>
+        <w:t>reranker</w:t>
       </w:r>
       <w:r>
         <w:rPr>
@@ -9028,167 +9121,101 @@
           <w:szCs w:val="24"/>
           <w:lang w:val="en-US"/>
         </w:rPr>
-        <w:t xml:space="preserve"> dengan komponen retriever berbasis </w:t>
-      </w:r>
-      <w:r>
-        <w:rPr>
+        <w:t xml:space="preserve"> berbasis</w:t>
+      </w:r>
+      <w:r>
+        <w:rPr>
+          <w:rFonts w:cs="Times New Roman"/>
+          <w:noProof/>
+          <w:color w:val="000000"/>
+          <w:szCs w:val="24"/>
+          <w:lang w:val="en-US"/>
+        </w:rPr>
+        <w:t xml:space="preserve"> </w:t>
+      </w:r>
+      <w:r>
+        <w:rPr>
+          <w:rFonts w:cs="Times New Roman"/>
           <w:i/>
           <w:iCs/>
           <w:noProof/>
-          <w:lang w:val="id-ID"/>
-        </w:rPr>
-        <w:t xml:space="preserve">dense vector </w:t>
+          <w:color w:val="000000"/>
+          <w:szCs w:val="24"/>
+          <w:lang w:val="en-US"/>
+        </w:rPr>
+        <w:t>transfer learning</w:t>
+      </w:r>
+      <w:r>
+        <w:rPr>
+          <w:rFonts w:cs="Times New Roman"/>
+          <w:noProof/>
+          <w:color w:val="000000"/>
+          <w:szCs w:val="24"/>
+          <w:lang w:val="en-US"/>
+        </w:rPr>
+        <w:t xml:space="preserve"> menggunakan model</w:t>
+      </w:r>
+      <w:r>
+        <w:rPr>
+          <w:rFonts w:cs="Times New Roman"/>
+          <w:noProof/>
+          <w:color w:val="000000"/>
+          <w:szCs w:val="24"/>
+          <w:lang w:val="en-US"/>
+        </w:rPr>
+        <w:t xml:space="preserve"> </w:t>
       </w:r>
       <w:r>
         <w:rPr>
           <w:i/>
           <w:iCs/>
           <w:noProof/>
+        </w:rPr>
+        <w:t xml:space="preserve">Bidirectional Encoder Representations from Transformers (BERT) </w:t>
+      </w:r>
+      <w:r>
+        <w:rPr>
+          <w:noProof/>
           <w:lang w:val="en-US"/>
         </w:rPr>
-        <w:t>embedding</w:t>
-      </w:r>
-      <w:r>
-        <w:rPr>
-          <w:i/>
-          <w:iCs/>
+        <w:t xml:space="preserve"> yang </w:t>
+      </w:r>
+      <w:r>
+        <w:rPr>
           <w:noProof/>
           <w:lang w:val="en-US"/>
         </w:rPr>
-        <w:t xml:space="preserve"> </w:t>
+        <w:t>mampu</w:t>
+      </w:r>
+      <w:r>
+        <w:rPr>
+          <w:noProof/>
+          <w:lang w:val="id-ID"/>
+        </w:rPr>
+        <w:t xml:space="preserve"> menangkap makna semantik dari dokume</w:t>
       </w:r>
       <w:r>
         <w:rPr>
           <w:noProof/>
           <w:lang w:val="en-US"/>
         </w:rPr>
-        <w:t xml:space="preserve"> menggunakan model </w:t>
-      </w:r>
-      <w:r>
-        <w:rPr>
-          <w:i/>
-          <w:iCs/>
+        <w:t>n</w:t>
+      </w:r>
+      <w:r>
+        <w:rPr>
           <w:noProof/>
           <w:lang w:val="en-US"/>
         </w:rPr>
-        <w:t>pre-trained</w:t>
-      </w:r>
-      <w:r>
-        <w:rPr>
-          <w:noProof/>
-          <w:lang w:val="en-US"/>
-        </w:rPr>
-        <w:t xml:space="preserve"> yang d</w:t>
-      </w:r>
-      <w:r>
-        <w:rPr>
-          <w:noProof/>
-          <w:lang w:val="id-ID"/>
-        </w:rPr>
-        <w:t>apat menangkap makna semantik dari dokume</w:t>
-      </w:r>
-      <w:r>
-        <w:rPr>
-          <w:noProof/>
-          <w:lang w:val="en-US"/>
-        </w:rPr>
-        <w:t xml:space="preserve">n untuk kemudian </w:t>
-      </w:r>
-      <w:r>
-        <w:rPr>
-          <w:noProof/>
-          <w:lang w:val="en-US"/>
-        </w:rPr>
-        <w:t>informasi yang telah diambil diproses</w:t>
-      </w:r>
-      <w:r>
-        <w:rPr>
-          <w:noProof/>
-          <w:lang w:val="en-US"/>
-        </w:rPr>
-        <w:t xml:space="preserve"> oleh </w:t>
-      </w:r>
-      <w:r>
-        <w:rPr>
-          <w:i/>
-          <w:iCs/>
-          <w:noProof/>
-          <w:lang w:val="en-US"/>
-        </w:rPr>
-        <w:t xml:space="preserve">LLM </w:t>
-      </w:r>
-      <w:r>
-        <w:rPr>
-          <w:noProof/>
-          <w:lang w:val="en-US"/>
-        </w:rPr>
-        <w:t xml:space="preserve">berbasis </w:t>
-      </w:r>
-      <w:r>
-        <w:rPr>
-          <w:i/>
-          <w:iCs/>
-          <w:noProof/>
-          <w:lang w:val="en-US"/>
-        </w:rPr>
-        <w:t>text-generation</w:t>
-      </w:r>
-      <w:r>
-        <w:rPr>
-          <w:noProof/>
-          <w:lang w:val="en-US"/>
-        </w:rPr>
-        <w:t xml:space="preserve"> </w:t>
-      </w:r>
-      <w:r>
-        <w:rPr>
-          <w:noProof/>
-          <w:lang w:val="en-US"/>
-        </w:rPr>
-        <w:t xml:space="preserve">dengan teknik </w:t>
-      </w:r>
-      <w:r>
-        <w:rPr>
-          <w:i/>
-          <w:iCs/>
-          <w:noProof/>
-          <w:lang w:val="en-US"/>
-        </w:rPr>
-        <w:t>prompt-engineering</w:t>
-      </w:r>
-      <w:r>
-        <w:rPr>
-          <w:noProof/>
-          <w:lang w:val="en-US"/>
-        </w:rPr>
-        <w:t xml:space="preserve"> </w:t>
-      </w:r>
-      <w:r>
-        <w:rPr>
-          <w:noProof/>
-          <w:lang w:val="en-US"/>
-        </w:rPr>
-        <w:t xml:space="preserve">untuk </w:t>
-      </w:r>
-      <w:r>
-        <w:rPr>
-          <w:noProof/>
-          <w:lang w:val="en-US"/>
-        </w:rPr>
-        <w:t>sebagai konteks dari teks jawaban model sehingga dapat menambah sumber data dan membatasi halusinasi</w:t>
-      </w:r>
-      <w:r>
-        <w:rPr>
-          <w:noProof/>
-          <w:color w:val="000000" w:themeColor="text1"/>
-          <w:lang w:val="id-ID"/>
-        </w:rPr>
-        <w:t>.</w:t>
+        <w:t xml:space="preserve"> sehingga dapat meningkatkan akurasi pencarian.</w:t>
       </w:r>
     </w:p>
     <w:p>
       <w:pPr>
         <w:pStyle w:val="Heading2"/>
+        <w:numPr>
+          <w:ilvl w:val="1"/>
+          <w:numId w:val="29"/>
+        </w:numPr>
         <w:rPr>
           <w:noProof/>
           <w:lang w:val="id-ID"/>
@@ -9200,7 +9227,7 @@
           <w:noProof/>
           <w:lang w:val="id-ID"/>
         </w:rPr>
-        <w:t>1.4 Pertanyaan penelitian</w:t>
+        <w:t>Pertanyaan penelitian</w:t>
       </w:r>
       <w:bookmarkEnd w:id="8"/>
     </w:p>
@@ -9211,7 +9238,7 @@
           <w:ilvl w:val="0"/>
           <w:numId w:val="4"/>
         </w:numPr>
-        <w:spacing w:before="0" w:beforeAutospacing="0" w:after="0" w:afterAutospacing="0" w:line="360" w:lineRule="auto"/>
+        <w:spacing w:after="0" w:line="360" w:lineRule="auto"/>
         <w:textAlignment w:val="baseline"/>
         <w:rPr>
           <w:noProof/>
@@ -9219,13 +9246,29 @@
           <w:lang w:val="id-ID"/>
         </w:rPr>
       </w:pPr>
+      <w:r>
+        <w:rPr>
+          <w:noProof/>
+          <w:color w:val="000000"/>
+          <w:lang w:val="id-ID"/>
+        </w:rPr>
+        <w:t xml:space="preserve">Seberapa akurat algoritma </w:t>
+      </w:r>
       <w:r>
         <w:rPr>
           <w:noProof/>
           <w:color w:val="000000"/>
           <w:lang w:val="en-US"/>
         </w:rPr>
-        <w:t xml:space="preserve">Seberapa efektif </w:t>
+        <w:t>BM25 dan BERT reranker</w:t>
+      </w:r>
+      <w:r>
+        <w:rPr>
+          <w:noProof/>
+          <w:color w:val="000000"/>
+          <w:lang w:val="id-ID"/>
+        </w:rPr>
+        <w:t xml:space="preserve"> mampu </w:t>
       </w:r>
       <w:r>
         <w:rPr>
@@ -9233,43 +9276,7 @@
           <w:color w:val="000000"/>
           <w:lang w:val="en-US"/>
         </w:rPr>
-        <w:t xml:space="preserve">model </w:t>
-      </w:r>
-      <w:r>
-        <w:rPr>
-          <w:i/>
-          <w:iCs/>
-          <w:noProof/>
-          <w:color w:val="000000"/>
-          <w:lang w:val="en-US"/>
-        </w:rPr>
-        <w:t>retriever</w:t>
-      </w:r>
-      <w:r>
-        <w:rPr>
-          <w:i/>
-          <w:iCs/>
-          <w:noProof/>
-          <w:color w:val="000000"/>
-          <w:lang w:val="en-US"/>
-        </w:rPr>
-        <w:t xml:space="preserve"> </w:t>
-      </w:r>
-      <w:r>
-        <w:rPr>
-          <w:noProof/>
-          <w:color w:val="000000"/>
-          <w:lang w:val="en-US"/>
-        </w:rPr>
-        <w:t>berbasis</w:t>
-      </w:r>
-      <w:r>
-        <w:rPr>
-          <w:noProof/>
-          <w:color w:val="000000"/>
-          <w:lang w:val="en-US"/>
-        </w:rPr>
-        <w:t xml:space="preserve"> </w:t>
+        <w:t>menemukan dokumen relevan pada sistem pencarian dokumen putusan pengadilan?</w:t>
       </w:r>
     </w:p>
     <w:p>
@@ -9279,7 +9286,7 @@
           <w:ilvl w:val="0"/>
           <w:numId w:val="4"/>
         </w:numPr>
-        <w:spacing w:before="0" w:beforeAutospacing="0" w:after="0" w:afterAutospacing="0" w:line="360" w:lineRule="auto"/>
+        <w:spacing w:after="0"/>
         <w:textAlignment w:val="baseline"/>
         <w:rPr>
           <w:noProof/>
@@ -9287,68 +9294,77 @@
           <w:lang w:val="id-ID"/>
         </w:rPr>
       </w:pPr>
-      <w:r>
-        <w:rPr>
+    </w:p>
+    <w:p>
+      <w:pPr>
+        <w:rPr>
+          <w:rFonts w:cs="Times New Roman"/>
+          <w:noProof/>
+          <w:szCs w:val="24"/>
+          <w:lang w:val="id-ID"/>
+        </w:rPr>
+      </w:pPr>
+    </w:p>
+    <w:p>
+      <w:pPr>
+        <w:pStyle w:val="Heading2"/>
+        <w:rPr>
+          <w:noProof/>
+          <w:lang w:val="id-ID"/>
+        </w:rPr>
+      </w:pPr>
+      <w:bookmarkStart w:id="9" w:name="_Toc147756945"/>
+      <w:r>
+        <w:rPr>
+          <w:noProof/>
+          <w:lang w:val="id-ID"/>
+        </w:rPr>
+        <w:t>1.5 Tujuan</w:t>
+      </w:r>
+      <w:bookmarkEnd w:id="9"/>
+    </w:p>
+    <w:p>
+      <w:pPr>
+        <w:ind w:firstLine="720"/>
+        <w:rPr>
+          <w:rFonts w:cs="Times New Roman"/>
+          <w:noProof/>
+          <w:szCs w:val="24"/>
+          <w:lang w:val="id-ID"/>
+        </w:rPr>
+      </w:pPr>
+      <w:r>
+        <w:rPr>
+          <w:rFonts w:cs="Times New Roman"/>
           <w:noProof/>
           <w:color w:val="000000"/>
-          <w:lang w:val="en-US"/>
-        </w:rPr>
-        <w:t xml:space="preserve">Seberapa efektif  model </w:t>
-      </w:r>
-      <w:r>
-        <w:rPr>
+          <w:szCs w:val="24"/>
+          <w:lang w:val="id-ID"/>
+        </w:rPr>
+        <w:t xml:space="preserve">Membuat sebuah model klasifikasi menggunakan CNN dengan arsitektur MobileNet V3 dalam menentukan diagnosa </w:t>
+      </w:r>
+      <w:r>
+        <w:rPr>
+          <w:rFonts w:cs="Times New Roman"/>
           <w:i/>
           <w:iCs/>
           <w:noProof/>
           <w:color w:val="000000"/>
-          <w:lang w:val="en-US"/>
-        </w:rPr>
-        <w:t>generator</w:t>
-      </w:r>
-      <w:r>
-        <w:rPr>
-          <w:i/>
-          <w:iCs/>
+          <w:szCs w:val="24"/>
+          <w:lang w:val="id-ID"/>
+        </w:rPr>
+        <w:t>Acute Lymphoblastic Leukemia</w:t>
+      </w:r>
+      <w:r>
+        <w:rPr>
+          <w:rFonts w:cs="Times New Roman"/>
           <w:noProof/>
           <w:color w:val="000000"/>
-          <w:lang w:val="en-US"/>
-        </w:rPr>
-        <w:t xml:space="preserve"> </w:t>
-      </w:r>
-      <w:r>
-        <w:rPr>
-          <w:noProof/>
-          <w:color w:val="000000"/>
-          <w:lang w:val="en-US"/>
-        </w:rPr>
-        <w:t>berbasis</w:t>
-      </w:r>
-    </w:p>
-    <w:p>
-      <w:pPr>
-        <w:pStyle w:val="NormalWeb"/>
-        <w:numPr>
-          <w:ilvl w:val="0"/>
-          <w:numId w:val="4"/>
-        </w:numPr>
-        <w:spacing w:before="0" w:beforeAutospacing="0" w:after="0" w:afterAutospacing="0" w:line="360" w:lineRule="auto"/>
-        <w:textAlignment w:val="baseline"/>
-        <w:rPr>
-          <w:noProof/>
-          <w:color w:val="000000"/>
-          <w:lang w:val="id-ID"/>
-        </w:rPr>
-      </w:pPr>
-    </w:p>
-    <w:p>
-      <w:pPr>
-        <w:rPr>
-          <w:rFonts w:cs="Times New Roman"/>
-          <w:noProof/>
-          <w:szCs w:val="24"/>
-          <w:lang w:val="id-ID"/>
-        </w:rPr>
-      </w:pPr>
+          <w:szCs w:val="24"/>
+          <w:lang w:val="id-ID"/>
+        </w:rPr>
+        <w:t xml:space="preserve"> (ALL) pada pasien.</w:t>
+      </w:r>
     </w:p>
     <w:p>
       <w:pPr>
@@ -9358,74 +9374,13 @@
           <w:lang w:val="id-ID"/>
         </w:rPr>
       </w:pPr>
-      <w:bookmarkStart w:id="9" w:name="_Toc147756945"/>
+      <w:bookmarkStart w:id="10" w:name="_Toc147756946"/>
       <w:r>
         <w:rPr>
           <w:noProof/>
           <w:lang w:val="id-ID"/>
         </w:rPr>
         <w:lastRenderedPageBreak/>
-        <w:t>1.5 Tujuan</w:t>
-      </w:r>
-      <w:bookmarkEnd w:id="9"/>
-    </w:p>
-    <w:p>
-      <w:pPr>
-        <w:ind w:firstLine="720"/>
-        <w:rPr>
-          <w:rFonts w:cs="Times New Roman"/>
-          <w:noProof/>
-          <w:szCs w:val="24"/>
-          <w:lang w:val="id-ID"/>
-        </w:rPr>
-      </w:pPr>
-      <w:r>
-        <w:rPr>
-          <w:rFonts w:cs="Times New Roman"/>
-          <w:noProof/>
-          <w:color w:val="000000"/>
-          <w:szCs w:val="24"/>
-          <w:lang w:val="id-ID"/>
-        </w:rPr>
-        <w:t xml:space="preserve">Membuat sebuah model klasifikasi menggunakan CNN dengan arsitektur MobileNet V3 dalam menentukan diagnosa </w:t>
-      </w:r>
-      <w:r>
-        <w:rPr>
-          <w:rFonts w:cs="Times New Roman"/>
-          <w:i/>
-          <w:iCs/>
-          <w:noProof/>
-          <w:color w:val="000000"/>
-          <w:szCs w:val="24"/>
-          <w:lang w:val="id-ID"/>
-        </w:rPr>
-        <w:t>Acute Lymphoblastic Leukemia</w:t>
-      </w:r>
-      <w:r>
-        <w:rPr>
-          <w:rFonts w:cs="Times New Roman"/>
-          <w:noProof/>
-          <w:color w:val="000000"/>
-          <w:szCs w:val="24"/>
-          <w:lang w:val="id-ID"/>
-        </w:rPr>
-        <w:t xml:space="preserve"> (ALL) pada pasien.</w:t>
-      </w:r>
-    </w:p>
-    <w:p>
-      <w:pPr>
-        <w:pStyle w:val="Heading2"/>
-        <w:rPr>
-          <w:noProof/>
-          <w:lang w:val="id-ID"/>
-        </w:rPr>
-      </w:pPr>
-      <w:bookmarkStart w:id="10" w:name="_Toc147756946"/>
-      <w:r>
-        <w:rPr>
-          <w:noProof/>
-          <w:lang w:val="id-ID"/>
-        </w:rPr>
         <w:t>1.6 Manfaat</w:t>
       </w:r>
       <w:bookmarkEnd w:id="10"/>
@@ -25145,7 +25100,6 @@
                 <w:shd w:val="clear" w:color="auto" w:fill="FFFFFF"/>
                 <w:lang w:val="id-ID"/>
               </w:rPr>
-              <w:lastRenderedPageBreak/>
               <w:t>Andrey Kartika Widhy Hapantenda dkk, 2018</w:t>
             </w:r>
           </w:p>
@@ -39008,6 +38962,119 @@
       </w:pPr>
       <w:rPr>
         <w:rFonts w:ascii="Wingdings" w:hAnsi="Wingdings" w:hint="default"/>
+      </w:rPr>
+    </w:lvl>
+  </w:abstractNum>
+  <w:abstractNum w:abstractNumId="14" w15:restartNumberingAfterBreak="0">
+    <w:nsid w:val="7C970617"/>
+    <w:multiLevelType w:val="multilevel"/>
+    <w:tmpl w:val="9BF2FB84"/>
+    <w:lvl w:ilvl="0">
+      <w:start w:val="1"/>
+      <w:numFmt w:val="decimal"/>
+      <w:lvlText w:val="%1"/>
+      <w:lvlJc w:val="left"/>
+      <w:pPr>
+        <w:ind w:left="360" w:hanging="360"/>
+      </w:pPr>
+      <w:rPr>
+        <w:rFonts w:hint="default"/>
+      </w:rPr>
+    </w:lvl>
+    <w:lvl w:ilvl="1">
+      <w:start w:val="4"/>
+      <w:numFmt w:val="decimal"/>
+      <w:lvlText w:val="%1.%2"/>
+      <w:lvlJc w:val="left"/>
+      <w:pPr>
+        <w:ind w:left="360" w:hanging="360"/>
+      </w:pPr>
+      <w:rPr>
+        <w:rFonts w:hint="default"/>
+      </w:rPr>
+    </w:lvl>
+    <w:lvl w:ilvl="2">
+      <w:start w:val="1"/>
+      <w:numFmt w:val="decimal"/>
+      <w:lvlText w:val="%1.%2.%3"/>
+      <w:lvlJc w:val="left"/>
+      <w:pPr>
+        <w:ind w:left="720" w:hanging="720"/>
+      </w:pPr>
+      <w:rPr>
+        <w:rFonts w:hint="default"/>
+      </w:rPr>
+    </w:lvl>
+    <w:lvl w:ilvl="3">
+      <w:start w:val="1"/>
+      <w:numFmt w:val="decimal"/>
+      <w:lvlText w:val="%1.%2.%3.%4"/>
+      <w:lvlJc w:val="left"/>
+      <w:pPr>
+        <w:ind w:left="720" w:hanging="720"/>
+      </w:pPr>
+      <w:rPr>
+        <w:rFonts w:hint="default"/>
+      </w:rPr>
+    </w:lvl>
+    <w:lvl w:ilvl="4">
+      <w:start w:val="1"/>
+      <w:numFmt w:val="decimal"/>
+      <w:lvlText w:val="%1.%2.%3.%4.%5"/>
+      <w:lvlJc w:val="left"/>
+      <w:pPr>
+        <w:ind w:left="1080" w:hanging="1080"/>
+      </w:pPr>
+      <w:rPr>
+        <w:rFonts w:hint="default"/>
+      </w:rPr>
+    </w:lvl>
+    <w:lvl w:ilvl="5">
+      <w:start w:val="1"/>
+      <w:numFmt w:val="decimal"/>
+      <w:lvlText w:val="%1.%2.%3.%4.%5.%6"/>
+      <w:lvlJc w:val="left"/>
+      <w:pPr>
+        <w:ind w:left="1080" w:hanging="1080"/>
+      </w:pPr>
+      <w:rPr>
+        <w:rFonts w:hint="default"/>
+      </w:rPr>
+    </w:lvl>
+    <w:lvl w:ilvl="6">
+      <w:start w:val="1"/>
+      <w:numFmt w:val="decimal"/>
+      <w:lvlText w:val="%1.%2.%3.%4.%5.%6.%7"/>
+      <w:lvlJc w:val="left"/>
+      <w:pPr>
+        <w:ind w:left="1440" w:hanging="1440"/>
+      </w:pPr>
+      <w:rPr>
+        <w:rFonts w:hint="default"/>
+      </w:rPr>
+    </w:lvl>
+    <w:lvl w:ilvl="7">
+      <w:start w:val="1"/>
+      <w:numFmt w:val="decimal"/>
+      <w:lvlText w:val="%1.%2.%3.%4.%5.%6.%7.%8"/>
+      <w:lvlJc w:val="left"/>
+      <w:pPr>
+        <w:ind w:left="1440" w:hanging="1440"/>
+      </w:pPr>
+      <w:rPr>
+        <w:rFonts w:hint="default"/>
+      </w:rPr>
+    </w:lvl>
+    <w:lvl w:ilvl="8">
+      <w:start w:val="1"/>
+      <w:numFmt w:val="decimal"/>
+      <w:lvlText w:val="%1.%2.%3.%4.%5.%6.%7.%8.%9"/>
+      <w:lvlJc w:val="left"/>
+      <w:pPr>
+        <w:ind w:left="1800" w:hanging="1800"/>
+      </w:pPr>
+      <w:rPr>
+        <w:rFonts w:hint="default"/>
       </w:rPr>
     </w:lvl>
   </w:abstractNum>
@@ -39229,6 +39296,9 @@
   </w:num>
   <w:num w:numId="28">
     <w:abstractNumId w:val="2"/>
+  </w:num>
+  <w:num w:numId="29">
+    <w:abstractNumId w:val="14"/>
   </w:num>
 </w:numbering>
 </file>

</xml_diff>